<commit_message>
Aggiornato file di Presentazione
Corretti errori di battitura nel file di presentazione
</commit_message>
<xml_diff>
--- a/documentazione/Presentazione_RooManager.docx
+++ b/documentazione/Presentazione_RooManager.docx
@@ -877,12 +877,7 @@
             <w:pStyle w:val="Titolosommario"/>
           </w:pPr>
           <w:r>
-            <w:t>Sommari</w:t>
-          </w:r>
-          <w:bookmarkStart w:id="0" w:name="_GoBack"/>
-          <w:bookmarkEnd w:id="0"/>
-          <w:r>
-            <w:t>o</w:t>
+            <w:t>Sommario</w:t>
           </w:r>
         </w:p>
         <w:p>
@@ -913,7 +908,21 @@
                 <w:rStyle w:val="Collegamentoipertestuale"/>
                 <w:noProof/>
               </w:rPr>
-              <w:t>Cos’è RooManager?</w:t>
+              <w:t xml:space="preserve">Cos’è </w:t>
+            </w:r>
+            <w:r>
+              <w:rPr>
+                <w:rStyle w:val="Collegamentoipertestuale"/>
+                <w:noProof/>
+              </w:rPr>
+              <w:t>RooManageR</w:t>
+            </w:r>
+            <w:r>
+              <w:rPr>
+                <w:rStyle w:val="Collegamentoipertestuale"/>
+                <w:noProof/>
+              </w:rPr>
+              <w:t>?</w:t>
             </w:r>
             <w:r>
               <w:rPr>
@@ -984,7 +993,21 @@
                 <w:rStyle w:val="Collegamentoipertestuale"/>
                 <w:noProof/>
               </w:rPr>
-              <w:t>Perché RooManager?</w:t>
+              <w:t xml:space="preserve">Perché </w:t>
+            </w:r>
+            <w:r>
+              <w:rPr>
+                <w:rStyle w:val="Collegamentoipertestuale"/>
+                <w:noProof/>
+              </w:rPr>
+              <w:t>RooManageR</w:t>
+            </w:r>
+            <w:r>
+              <w:rPr>
+                <w:rStyle w:val="Collegamentoipertestuale"/>
+                <w:noProof/>
+              </w:rPr>
+              <w:t>?</w:t>
             </w:r>
             <w:r>
               <w:rPr>
@@ -2914,12 +2937,18 @@
       <w:pPr>
         <w:pStyle w:val="Titolo1"/>
       </w:pPr>
-      <w:bookmarkStart w:id="1" w:name="_Toc448398345"/>
+      <w:bookmarkStart w:id="0" w:name="_Toc448398345"/>
       <w:r>
         <w:lastRenderedPageBreak/>
-        <w:t>Cos’è RooManager?</w:t>
-      </w:r>
-      <w:bookmarkEnd w:id="1"/>
+        <w:t xml:space="preserve">Cos’è </w:t>
+      </w:r>
+      <w:r>
+        <w:t>RooManageR</w:t>
+      </w:r>
+      <w:r>
+        <w:t>?</w:t>
+      </w:r>
+      <w:bookmarkEnd w:id="0"/>
       <w:r>
         <w:br/>
       </w:r>
@@ -2936,7 +2965,14 @@
           <w:sz w:val="24"/>
           <w:szCs w:val="24"/>
         </w:rPr>
-        <w:t xml:space="preserve">RooManager </w:t>
+        <w:t>RooManageR</w:t>
+      </w:r>
+      <w:r>
+        <w:rPr>
+          <w:sz w:val="24"/>
+          <w:szCs w:val="24"/>
+        </w:rPr>
+        <w:t xml:space="preserve"> </w:t>
       </w:r>
       <w:r>
         <w:rPr>
@@ -3137,7 +3173,21 @@
           <w:sz w:val="24"/>
           <w:szCs w:val="24"/>
         </w:rPr>
-        <w:t>Visualizzare il registro clienti, contenente tutte le visite e le permanenze che sono state avviate e concluse dall’inizio dell’utilizzo di RooManager, dettagliate di data e ora di inizio e conclusione.</w:t>
+        <w:t xml:space="preserve">Visualizzare il registro clienti, contenente tutte le visite e le permanenze che sono state avviate e concluse dall’inizio dell’utilizzo di </w:t>
+      </w:r>
+      <w:r>
+        <w:rPr>
+          <w:sz w:val="24"/>
+          <w:szCs w:val="24"/>
+        </w:rPr>
+        <w:t>RooManageR</w:t>
+      </w:r>
+      <w:r>
+        <w:rPr>
+          <w:sz w:val="24"/>
+          <w:szCs w:val="24"/>
+        </w:rPr>
+        <w:t>, dettagliate di data e ora di inizio e conclusione.</w:t>
       </w:r>
     </w:p>
     <w:p>
@@ -3227,11 +3277,17 @@
           <w:szCs w:val="24"/>
         </w:rPr>
       </w:pPr>
-      <w:bookmarkStart w:id="2" w:name="_Toc448398346"/>
-      <w:r>
-        <w:t>Perché RooManager?</w:t>
-      </w:r>
-      <w:bookmarkEnd w:id="2"/>
+      <w:bookmarkStart w:id="1" w:name="_Toc448398346"/>
+      <w:r>
+        <w:t xml:space="preserve">Perché </w:t>
+      </w:r>
+      <w:r>
+        <w:t>RooManageR</w:t>
+      </w:r>
+      <w:r>
+        <w:t>?</w:t>
+      </w:r>
+      <w:bookmarkEnd w:id="1"/>
       <w:r>
         <w:br/>
       </w:r>
@@ -3248,7 +3304,21 @@
           <w:sz w:val="24"/>
           <w:szCs w:val="24"/>
         </w:rPr>
-        <w:t xml:space="preserve">Abbiamo scelto di creare RooManager dopo aver notato che nonostante la grande diffusione dell’informatica negli ultimi anni, </w:t>
+        <w:t xml:space="preserve">Abbiamo scelto di creare </w:t>
+      </w:r>
+      <w:r>
+        <w:rPr>
+          <w:sz w:val="24"/>
+          <w:szCs w:val="24"/>
+        </w:rPr>
+        <w:t>RooManageR</w:t>
+      </w:r>
+      <w:r>
+        <w:rPr>
+          <w:sz w:val="24"/>
+          <w:szCs w:val="24"/>
+        </w:rPr>
+        <w:t xml:space="preserve"> dopo aver notato che nonostante la grande diffusione dell’informatica negli ultimi anni, </w:t>
       </w:r>
       <w:r>
         <w:rPr>
@@ -3305,7 +3375,21 @@
           <w:sz w:val="24"/>
           <w:szCs w:val="24"/>
         </w:rPr>
-        <w:t>Molto spesso, tuttavia, in queste strutture sono presenti anche dei computer, per cui una soluzione come RooManager che non presenta requisiti tecnici particolarmente gravosi (basta un computer in grado di eseguire Java ed una connessione ad internet) è eseguibile dalla grande maggioranza delle persone, richiedendo costi di aggiornamento molto bassi o addirittura nulli.</w:t>
+        <w:t xml:space="preserve">Molto spesso, tuttavia, in queste strutture sono presenti anche dei computer, per cui una soluzione come </w:t>
+      </w:r>
+      <w:r>
+        <w:rPr>
+          <w:sz w:val="24"/>
+          <w:szCs w:val="24"/>
+        </w:rPr>
+        <w:t>RooManageR</w:t>
+      </w:r>
+      <w:r>
+        <w:rPr>
+          <w:sz w:val="24"/>
+          <w:szCs w:val="24"/>
+        </w:rPr>
+        <w:t xml:space="preserve"> che non presenta requisiti tecnici particolarmente gravosi (basta un computer in grado di eseguire Java ed una connessione ad internet) è eseguibile dalla grande maggioranza delle persone, richiedendo costi di aggiornamento molto bassi o addirittura nulli.</w:t>
       </w:r>
     </w:p>
     <w:p>
@@ -3328,12 +3412,12 @@
       <w:pPr>
         <w:pStyle w:val="Titolo1"/>
       </w:pPr>
-      <w:bookmarkStart w:id="3" w:name="_Toc448398347"/>
+      <w:bookmarkStart w:id="2" w:name="_Toc448398347"/>
       <w:r>
         <w:lastRenderedPageBreak/>
         <w:t>Panoramica sulla documentazione</w:t>
       </w:r>
-      <w:bookmarkEnd w:id="3"/>
+      <w:bookmarkEnd w:id="2"/>
       <w:r>
         <w:t xml:space="preserve"> </w:t>
       </w:r>
@@ -3353,14 +3437,14 @@
         </w:rPr>
         <w:tab/>
       </w:r>
-      <w:bookmarkStart w:id="4" w:name="_Toc448398348"/>
+      <w:bookmarkStart w:id="3" w:name="_Toc448398348"/>
       <w:r>
         <w:rPr>
           <w:b/>
         </w:rPr>
         <w:t>Documento di Analisi dei Requisiti</w:t>
       </w:r>
-      <w:bookmarkEnd w:id="4"/>
+      <w:bookmarkEnd w:id="3"/>
     </w:p>
     <w:p/>
     <w:p>
@@ -3382,23 +3466,7 @@
           <w:sz w:val="24"/>
           <w:szCs w:val="24"/>
         </w:rPr>
-        <w:t xml:space="preserve">dei requisiti possibilmente in conflitto da parte dei vari </w:t>
-      </w:r>
-      <w:proofErr w:type="spellStart"/>
-      <w:r>
-        <w:rPr>
-          <w:sz w:val="24"/>
-          <w:szCs w:val="24"/>
-        </w:rPr>
-        <w:t>stakeholders</w:t>
-      </w:r>
-      <w:proofErr w:type="spellEnd"/>
-      <w:r>
-        <w:rPr>
-          <w:sz w:val="24"/>
-          <w:szCs w:val="24"/>
-        </w:rPr>
-        <w:t xml:space="preserve"> e analizzando, documentando, convalidando e gestendo i requisiti software e di sistema.</w:t>
+        <w:t>dei requisiti possibilmente in conflitto da parte dei vari stakeholders e analizzando, documentando, convalidando e gestendo i requisiti software e di sistema.</w:t>
       </w:r>
     </w:p>
     <w:p>
@@ -3553,7 +3621,21 @@
           <w:sz w:val="24"/>
           <w:szCs w:val="24"/>
         </w:rPr>
-        <w:t xml:space="preserve">Per RooManager, dopo </w:t>
+        <w:t xml:space="preserve">Per </w:t>
+      </w:r>
+      <w:r>
+        <w:rPr>
+          <w:sz w:val="24"/>
+          <w:szCs w:val="24"/>
+        </w:rPr>
+        <w:t>RooManageR</w:t>
+      </w:r>
+      <w:r>
+        <w:rPr>
+          <w:sz w:val="24"/>
+          <w:szCs w:val="24"/>
+        </w:rPr>
+        <w:t xml:space="preserve">, dopo </w:t>
       </w:r>
       <w:r>
         <w:rPr>
@@ -3656,14 +3738,14 @@
           <w:rStyle w:val="Titolo3Carattere"/>
         </w:rPr>
       </w:pPr>
-      <w:bookmarkStart w:id="5" w:name="_Toc448398349"/>
+      <w:bookmarkStart w:id="4" w:name="_Toc448398349"/>
       <w:r>
         <w:rPr>
           <w:rStyle w:val="Titolo3Carattere"/>
         </w:rPr>
         <w:t>Requisiti Funzionali:</w:t>
       </w:r>
-      <w:bookmarkEnd w:id="5"/>
+      <w:bookmarkEnd w:id="4"/>
     </w:p>
     <w:p>
       <w:pPr>
@@ -4085,11 +4167,11 @@
       <w:pPr>
         <w:pStyle w:val="Titolo3"/>
       </w:pPr>
-      <w:bookmarkStart w:id="6" w:name="_Toc448398350"/>
+      <w:bookmarkStart w:id="5" w:name="_Toc448398350"/>
       <w:r>
         <w:t>Requisiti Non Funzionali:</w:t>
       </w:r>
-      <w:bookmarkEnd w:id="6"/>
+      <w:bookmarkEnd w:id="5"/>
       <w:r>
         <w:t xml:space="preserve"> </w:t>
       </w:r>
@@ -4186,23 +4268,7 @@
           <w:sz w:val="24"/>
           <w:szCs w:val="24"/>
         </w:rPr>
-        <w:t>L’applicazione non deve avere “</w:t>
-      </w:r>
-      <w:proofErr w:type="spellStart"/>
-      <w:r>
-        <w:rPr>
-          <w:sz w:val="24"/>
-          <w:szCs w:val="24"/>
-        </w:rPr>
-        <w:t>freeze</w:t>
-      </w:r>
-      <w:proofErr w:type="spellEnd"/>
-      <w:r>
-        <w:rPr>
-          <w:sz w:val="24"/>
-          <w:szCs w:val="24"/>
-        </w:rPr>
-        <w:t>” dell’interfaccia</w:t>
+        <w:t>L’applicazione non deve avere “freeze” dell’interfaccia</w:t>
       </w:r>
     </w:p>
     <w:p>
@@ -4254,7 +4320,6 @@
         </w:rPr>
         <w:t xml:space="preserve">pplication </w:t>
       </w:r>
-      <w:proofErr w:type="spellStart"/>
       <w:r>
         <w:rPr>
           <w:b/>
@@ -4268,17 +4333,8 @@
           <w:sz w:val="24"/>
           <w:szCs w:val="24"/>
         </w:rPr>
-        <w:t>ot</w:t>
-      </w:r>
-      <w:proofErr w:type="spellEnd"/>
-      <w:r>
-        <w:rPr>
-          <w:sz w:val="24"/>
-          <w:szCs w:val="24"/>
-        </w:rPr>
-        <w:t xml:space="preserve"> </w:t>
-      </w:r>
-      <w:proofErr w:type="spellStart"/>
+        <w:t xml:space="preserve">ot </w:t>
+      </w:r>
       <w:r>
         <w:rPr>
           <w:b/>
@@ -4292,15 +4348,7 @@
           <w:sz w:val="24"/>
           <w:szCs w:val="24"/>
         </w:rPr>
-        <w:t>esponding</w:t>
-      </w:r>
-      <w:proofErr w:type="spellEnd"/>
-      <w:r>
-        <w:rPr>
-          <w:sz w:val="24"/>
-          <w:szCs w:val="24"/>
-        </w:rPr>
-        <w:t>)</w:t>
+        <w:t>esponding)</w:t>
       </w:r>
     </w:p>
     <w:p>
@@ -4341,11 +4389,11 @@
       <w:pPr>
         <w:pStyle w:val="Titolo3"/>
       </w:pPr>
-      <w:bookmarkStart w:id="7" w:name="_Toc448398351"/>
+      <w:bookmarkStart w:id="6" w:name="_Toc448398351"/>
       <w:r>
         <w:t>Modello a Oggetti</w:t>
       </w:r>
-      <w:bookmarkEnd w:id="7"/>
+      <w:bookmarkEnd w:id="6"/>
       <w:r>
         <w:t xml:space="preserve"> </w:t>
       </w:r>
@@ -4391,78 +4439,14 @@
           <w:sz w:val="24"/>
           <w:szCs w:val="24"/>
         </w:rPr>
-        <w:t xml:space="preserve"> stato inserito il </w:t>
-      </w:r>
-      <w:proofErr w:type="spellStart"/>
-      <w:r>
-        <w:rPr>
-          <w:sz w:val="24"/>
-          <w:szCs w:val="24"/>
-        </w:rPr>
-        <w:t>class</w:t>
-      </w:r>
-      <w:proofErr w:type="spellEnd"/>
-      <w:r>
-        <w:rPr>
-          <w:sz w:val="24"/>
-          <w:szCs w:val="24"/>
-        </w:rPr>
-        <w:t xml:space="preserve"> </w:t>
-      </w:r>
-      <w:proofErr w:type="spellStart"/>
-      <w:r>
-        <w:rPr>
-          <w:sz w:val="24"/>
-          <w:szCs w:val="24"/>
-        </w:rPr>
-        <w:t>diagram</w:t>
-      </w:r>
-      <w:proofErr w:type="spellEnd"/>
-      <w:r>
-        <w:rPr>
-          <w:sz w:val="24"/>
-          <w:szCs w:val="24"/>
-        </w:rPr>
-        <w:t xml:space="preserve"> che rappresenta</w:t>
-      </w:r>
-      <w:r>
-        <w:rPr>
-          <w:sz w:val="24"/>
-          <w:szCs w:val="24"/>
-        </w:rPr>
-        <w:t xml:space="preserve"> gli </w:t>
-      </w:r>
-      <w:proofErr w:type="spellStart"/>
-      <w:r>
-        <w:rPr>
-          <w:sz w:val="24"/>
-          <w:szCs w:val="24"/>
-        </w:rPr>
-        <w:t>entity</w:t>
-      </w:r>
-      <w:proofErr w:type="spellEnd"/>
-      <w:r>
-        <w:rPr>
-          <w:sz w:val="24"/>
-          <w:szCs w:val="24"/>
-        </w:rPr>
-        <w:t xml:space="preserve"> </w:t>
-      </w:r>
-      <w:proofErr w:type="spellStart"/>
-      <w:r>
-        <w:rPr>
-          <w:sz w:val="24"/>
-          <w:szCs w:val="24"/>
-        </w:rPr>
-        <w:t>object</w:t>
-      </w:r>
-      <w:proofErr w:type="spellEnd"/>
-      <w:r>
-        <w:rPr>
-          <w:sz w:val="24"/>
-          <w:szCs w:val="24"/>
-        </w:rPr>
-        <w:t xml:space="preserve"> del sistema</w:t>
+        <w:t xml:space="preserve"> stato inserito il class diagram che rappresenta</w:t>
+      </w:r>
+      <w:r>
+        <w:rPr>
+          <w:sz w:val="24"/>
+          <w:szCs w:val="24"/>
+        </w:rPr>
+        <w:t xml:space="preserve"> gli entity object del sistema</w:t>
       </w:r>
     </w:p>
     <w:p>
@@ -4480,11 +4464,11 @@
         <w:pStyle w:val="Titolo3"/>
         <w:ind w:left="0" w:firstLine="708"/>
       </w:pPr>
-      <w:bookmarkStart w:id="8" w:name="_Toc448398352"/>
+      <w:bookmarkStart w:id="7" w:name="_Toc448398352"/>
       <w:r>
         <w:t>Modello Dinamico</w:t>
       </w:r>
-      <w:bookmarkEnd w:id="8"/>
+      <w:bookmarkEnd w:id="7"/>
     </w:p>
     <w:p/>
     <w:p>
@@ -4547,39 +4531,7 @@
           <w:sz w:val="24"/>
           <w:szCs w:val="24"/>
         </w:rPr>
-        <w:t xml:space="preserve">ono stati inseriti i </w:t>
-      </w:r>
-      <w:proofErr w:type="spellStart"/>
-      <w:r>
-        <w:rPr>
-          <w:sz w:val="24"/>
-          <w:szCs w:val="24"/>
-        </w:rPr>
-        <w:t>sequence</w:t>
-      </w:r>
-      <w:proofErr w:type="spellEnd"/>
-      <w:r>
-        <w:rPr>
-          <w:sz w:val="24"/>
-          <w:szCs w:val="24"/>
-        </w:rPr>
-        <w:t xml:space="preserve"> </w:t>
-      </w:r>
-      <w:proofErr w:type="spellStart"/>
-      <w:r>
-        <w:rPr>
-          <w:sz w:val="24"/>
-          <w:szCs w:val="24"/>
-        </w:rPr>
-        <w:t>diagram</w:t>
-      </w:r>
-      <w:proofErr w:type="spellEnd"/>
-      <w:r>
-        <w:rPr>
-          <w:sz w:val="24"/>
-          <w:szCs w:val="24"/>
-        </w:rPr>
-        <w:t xml:space="preserve"> per ogni caso d’uso e per ogni eccezione connessa ai particolari casi d’</w:t>
+        <w:t>ono stati inseriti i sequence diagram per ogni caso d’uso e per ogni eccezione connessa ai particolari casi d’</w:t>
       </w:r>
       <w:r>
         <w:rPr>
@@ -4613,23 +4565,7 @@
           <w:sz w:val="24"/>
           <w:szCs w:val="24"/>
         </w:rPr>
-        <w:t xml:space="preserve">gli state chart </w:t>
-      </w:r>
-      <w:proofErr w:type="spellStart"/>
-      <w:r>
-        <w:rPr>
-          <w:sz w:val="24"/>
-          <w:szCs w:val="24"/>
-        </w:rPr>
-        <w:t>diagram</w:t>
-      </w:r>
-      <w:proofErr w:type="spellEnd"/>
-      <w:r>
-        <w:rPr>
-          <w:sz w:val="24"/>
-          <w:szCs w:val="24"/>
-        </w:rPr>
-        <w:t xml:space="preserve"> per le entità visita e permanenza, le uniche che possiedono un vero stato</w:t>
+        <w:t>gli state chart diagram per le entità visita e permanenza, le uniche che possiedono un vero stato</w:t>
       </w:r>
       <w:r>
         <w:rPr>
@@ -4650,11 +4586,11 @@
       <w:pPr>
         <w:pStyle w:val="Titolo3"/>
       </w:pPr>
-      <w:bookmarkStart w:id="9" w:name="_Toc448398353"/>
+      <w:bookmarkStart w:id="8" w:name="_Toc448398353"/>
       <w:r>
         <w:t>Descrizione dell’interfaccia grafica</w:t>
       </w:r>
-      <w:bookmarkEnd w:id="9"/>
+      <w:bookmarkEnd w:id="8"/>
     </w:p>
     <w:p/>
     <w:p>
@@ -4690,55 +4626,7 @@
           <w:sz w:val="24"/>
           <w:szCs w:val="24"/>
         </w:rPr>
-        <w:t xml:space="preserve">Sono stati inseriti </w:t>
-      </w:r>
-      <w:proofErr w:type="spellStart"/>
-      <w:r>
-        <w:rPr>
-          <w:sz w:val="24"/>
-          <w:szCs w:val="24"/>
-        </w:rPr>
-        <w:t>screenshot</w:t>
-      </w:r>
-      <w:proofErr w:type="spellEnd"/>
-      <w:r>
-        <w:rPr>
-          <w:sz w:val="24"/>
-          <w:szCs w:val="24"/>
-        </w:rPr>
-        <w:t xml:space="preserve"> dell’intero sistema ed è stato descritto il </w:t>
-      </w:r>
-      <w:proofErr w:type="spellStart"/>
-      <w:r>
-        <w:rPr>
-          <w:sz w:val="24"/>
-          <w:szCs w:val="24"/>
-        </w:rPr>
-        <w:t>navigational</w:t>
-      </w:r>
-      <w:proofErr w:type="spellEnd"/>
-      <w:r>
-        <w:rPr>
-          <w:sz w:val="24"/>
-          <w:szCs w:val="24"/>
-        </w:rPr>
-        <w:t xml:space="preserve"> </w:t>
-      </w:r>
-      <w:proofErr w:type="spellStart"/>
-      <w:r>
-        <w:rPr>
-          <w:sz w:val="24"/>
-          <w:szCs w:val="24"/>
-        </w:rPr>
-        <w:t>path</w:t>
-      </w:r>
-      <w:proofErr w:type="spellEnd"/>
-      <w:r>
-        <w:rPr>
-          <w:sz w:val="24"/>
-          <w:szCs w:val="24"/>
-        </w:rPr>
-        <w:t xml:space="preserve"> che le due tipologie di utenti potranno seguire per svolgere le </w:t>
+        <w:t xml:space="preserve">Sono stati inseriti screenshot dell’intero sistema ed è stato descritto il navigational path che le due tipologie di utenti potranno seguire per svolgere le </w:t>
       </w:r>
       <w:r>
         <w:rPr>
@@ -4764,23 +4652,152 @@
           <w:b/>
         </w:rPr>
       </w:pPr>
-      <w:bookmarkStart w:id="10" w:name="_Toc448398354"/>
+      <w:bookmarkStart w:id="9" w:name="_Toc448398354"/>
       <w:r>
         <w:rPr>
           <w:b/>
         </w:rPr>
         <w:lastRenderedPageBreak/>
-        <w:t xml:space="preserve">System Design </w:t>
-      </w:r>
-      <w:proofErr w:type="spellStart"/>
-      <w:r>
-        <w:rPr>
-          <w:b/>
-        </w:rPr>
-        <w:t>Document</w:t>
+        <w:t>System Design Document</w:t>
+      </w:r>
+      <w:bookmarkEnd w:id="9"/>
+    </w:p>
+    <w:p/>
+    <w:p>
+      <w:pPr>
+        <w:rPr>
+          <w:sz w:val="24"/>
+          <w:szCs w:val="24"/>
+        </w:rPr>
+      </w:pPr>
+      <w:r>
+        <w:rPr>
+          <w:sz w:val="24"/>
+          <w:szCs w:val="24"/>
+        </w:rPr>
+        <w:t xml:space="preserve">Il processo di System Design serve a definire l’architettura, i componenti, i moduli e i dati necessari a soddisfare i requisiti di un sistema. </w:t>
+      </w:r>
+    </w:p>
+    <w:p>
+      <w:pPr>
+        <w:rPr>
+          <w:sz w:val="24"/>
+          <w:szCs w:val="24"/>
+        </w:rPr>
+      </w:pPr>
+      <w:r>
+        <w:rPr>
+          <w:sz w:val="24"/>
+          <w:szCs w:val="24"/>
+        </w:rPr>
+        <w:t xml:space="preserve">La fase di System Design può essere vista come l’applicazione della teoria dei sistemi allo sviluppo di un prodotto. </w:t>
+      </w:r>
+    </w:p>
+    <w:p>
+      <w:pPr>
+        <w:rPr>
+          <w:sz w:val="24"/>
+          <w:szCs w:val="24"/>
+        </w:rPr>
+      </w:pPr>
+      <w:r>
+        <w:rPr>
+          <w:sz w:val="24"/>
+          <w:szCs w:val="24"/>
+        </w:rPr>
+        <w:t xml:space="preserve">C’è sovrapposizione con le discipline di analisi dei sistemi, architettura dei sistemi ed ingegneria dei sistemi. </w:t>
+      </w:r>
+    </w:p>
+    <w:p>
+      <w:pPr>
+        <w:rPr>
+          <w:sz w:val="24"/>
+          <w:szCs w:val="24"/>
+        </w:rPr>
+      </w:pPr>
+      <w:r>
+        <w:rPr>
+          <w:sz w:val="24"/>
+          <w:szCs w:val="24"/>
+        </w:rPr>
+        <w:t>Questo documento descrive il sistema a livello architetturale, includendo i sottosistemi e i loro servizi, il mapping hardware</w:t>
+      </w:r>
+      <w:r>
+        <w:rPr>
+          <w:sz w:val="24"/>
+          <w:szCs w:val="24"/>
+        </w:rPr>
+        <w:t>-software</w:t>
+      </w:r>
+      <w:r>
+        <w:rPr>
+          <w:sz w:val="24"/>
+          <w:szCs w:val="24"/>
+        </w:rPr>
+        <w:t xml:space="preserve">, la gestione dei dati, la matrice di controllo degli accessi, la struttura di controllo globale del software e le boundary condition. </w:t>
+      </w:r>
+    </w:p>
+    <w:p>
+      <w:pPr>
+        <w:rPr>
+          <w:sz w:val="24"/>
+          <w:szCs w:val="24"/>
+        </w:rPr>
+      </w:pPr>
+      <w:r>
+        <w:rPr>
+          <w:sz w:val="24"/>
+          <w:szCs w:val="24"/>
+        </w:rPr>
+        <w:t xml:space="preserve">Il documento di System Design dovrebbe definire come implementare tutti i requisiti del RAD, e dovrebbe fornire una guida di base per poi scendere ulteriormente in dettaglio nel processo che condurrà verso una soluzione realizzabile. </w:t>
+      </w:r>
+    </w:p>
+    <w:p>
+      <w:pPr>
+        <w:rPr>
+          <w:sz w:val="24"/>
+          <w:szCs w:val="24"/>
+        </w:rPr>
+      </w:pPr>
+      <w:r>
+        <w:rPr>
+          <w:sz w:val="24"/>
+          <w:szCs w:val="24"/>
+        </w:rPr>
+        <w:t>I destinatari del documento di System Design sono tutti i software architect e i lia</w:t>
+      </w:r>
+      <w:r>
+        <w:rPr>
+          <w:sz w:val="24"/>
+          <w:szCs w:val="24"/>
+        </w:rPr>
+        <w:t>i</w:t>
+      </w:r>
+      <w:r>
+        <w:rPr>
+          <w:sz w:val="24"/>
+          <w:szCs w:val="24"/>
+        </w:rPr>
+        <w:t xml:space="preserve">son che fanno parte del team di sviluppo di ciascun sottosistema. </w:t>
+      </w:r>
+    </w:p>
+    <w:p>
+      <w:pPr>
+        <w:rPr>
+          <w:sz w:val="24"/>
+          <w:szCs w:val="24"/>
+        </w:rPr>
+      </w:pPr>
+    </w:p>
+    <w:p>
+      <w:pPr>
+        <w:pStyle w:val="Titolo3"/>
+      </w:pPr>
+      <w:bookmarkStart w:id="10" w:name="_Toc448398355"/>
+      <w:r>
+        <w:t>Panoramica del Sistema</w:t>
       </w:r>
       <w:bookmarkEnd w:id="10"/>
-      <w:proofErr w:type="spellEnd"/>
     </w:p>
     <w:p/>
     <w:p>
@@ -4795,190 +4812,21 @@
           <w:sz w:val="24"/>
           <w:szCs w:val="24"/>
         </w:rPr>
-        <w:t xml:space="preserve">Il processo di System Design serve a definire l’architettura, i componenti, i moduli e i dati necessari a soddisfare i requisiti di un sistema. </w:t>
-      </w:r>
-    </w:p>
-    <w:p>
-      <w:pPr>
-        <w:rPr>
-          <w:sz w:val="24"/>
-          <w:szCs w:val="24"/>
-        </w:rPr>
-      </w:pPr>
-      <w:r>
-        <w:rPr>
-          <w:sz w:val="24"/>
-          <w:szCs w:val="24"/>
-        </w:rPr>
-        <w:t xml:space="preserve">La fase di System Design può essere vista come l’applicazione della teoria dei sistemi allo sviluppo di un prodotto. </w:t>
-      </w:r>
-    </w:p>
-    <w:p>
-      <w:pPr>
-        <w:rPr>
-          <w:sz w:val="24"/>
-          <w:szCs w:val="24"/>
-        </w:rPr>
-      </w:pPr>
-      <w:r>
-        <w:rPr>
-          <w:sz w:val="24"/>
-          <w:szCs w:val="24"/>
-        </w:rPr>
-        <w:t xml:space="preserve">C’è sovrapposizione con le discipline di analisi dei sistemi, architettura dei sistemi ed ingegneria dei sistemi. </w:t>
-      </w:r>
-    </w:p>
-    <w:p>
-      <w:pPr>
-        <w:rPr>
-          <w:sz w:val="24"/>
-          <w:szCs w:val="24"/>
-        </w:rPr>
-      </w:pPr>
-      <w:r>
-        <w:rPr>
-          <w:sz w:val="24"/>
-          <w:szCs w:val="24"/>
-        </w:rPr>
-        <w:t xml:space="preserve">Questo documento descrive il sistema a livello architetturale, includendo i sottosistemi e i loro servizi, il </w:t>
-      </w:r>
-      <w:proofErr w:type="spellStart"/>
-      <w:r>
-        <w:rPr>
-          <w:sz w:val="24"/>
-          <w:szCs w:val="24"/>
-        </w:rPr>
-        <w:t>mapping</w:t>
-      </w:r>
-      <w:proofErr w:type="spellEnd"/>
-      <w:r>
-        <w:rPr>
-          <w:sz w:val="24"/>
-          <w:szCs w:val="24"/>
-        </w:rPr>
-        <w:t xml:space="preserve"> hardware</w:t>
-      </w:r>
-      <w:r>
-        <w:rPr>
-          <w:sz w:val="24"/>
-          <w:szCs w:val="24"/>
-        </w:rPr>
-        <w:t>-software</w:t>
-      </w:r>
-      <w:r>
-        <w:rPr>
-          <w:sz w:val="24"/>
-          <w:szCs w:val="24"/>
-        </w:rPr>
-        <w:t xml:space="preserve">, la gestione dei dati, la matrice di controllo degli accessi, la struttura di controllo globale del software e le </w:t>
-      </w:r>
-      <w:proofErr w:type="spellStart"/>
-      <w:r>
-        <w:rPr>
-          <w:sz w:val="24"/>
-          <w:szCs w:val="24"/>
-        </w:rPr>
-        <w:t>boundary</w:t>
-      </w:r>
-      <w:proofErr w:type="spellEnd"/>
-      <w:r>
-        <w:rPr>
-          <w:sz w:val="24"/>
-          <w:szCs w:val="24"/>
-        </w:rPr>
-        <w:t xml:space="preserve"> </w:t>
-      </w:r>
-      <w:proofErr w:type="spellStart"/>
-      <w:r>
-        <w:rPr>
-          <w:sz w:val="24"/>
-          <w:szCs w:val="24"/>
-        </w:rPr>
-        <w:t>condition</w:t>
-      </w:r>
-      <w:proofErr w:type="spellEnd"/>
-      <w:r>
-        <w:rPr>
-          <w:sz w:val="24"/>
-          <w:szCs w:val="24"/>
-        </w:rPr>
-        <w:t xml:space="preserve">. </w:t>
-      </w:r>
-    </w:p>
-    <w:p>
-      <w:pPr>
-        <w:rPr>
-          <w:sz w:val="24"/>
-          <w:szCs w:val="24"/>
-        </w:rPr>
-      </w:pPr>
-      <w:r>
-        <w:rPr>
-          <w:sz w:val="24"/>
-          <w:szCs w:val="24"/>
-        </w:rPr>
-        <w:t xml:space="preserve">Il documento di System Design dovrebbe definire come implementare tutti i requisiti del RAD, e dovrebbe fornire una guida di base per poi scendere ulteriormente in dettaglio nel processo che condurrà verso una soluzione realizzabile. </w:t>
-      </w:r>
-    </w:p>
-    <w:p>
-      <w:pPr>
-        <w:rPr>
-          <w:sz w:val="24"/>
-          <w:szCs w:val="24"/>
-        </w:rPr>
-      </w:pPr>
-      <w:r>
-        <w:rPr>
-          <w:sz w:val="24"/>
-          <w:szCs w:val="24"/>
-        </w:rPr>
-        <w:t xml:space="preserve">I destinatari del documento di System Design sono tutti i software </w:t>
-      </w:r>
-      <w:proofErr w:type="spellStart"/>
-      <w:r>
-        <w:rPr>
-          <w:sz w:val="24"/>
-          <w:szCs w:val="24"/>
-        </w:rPr>
-        <w:t>architect</w:t>
-      </w:r>
-      <w:proofErr w:type="spellEnd"/>
-      <w:r>
-        <w:rPr>
-          <w:sz w:val="24"/>
-          <w:szCs w:val="24"/>
-        </w:rPr>
-        <w:t xml:space="preserve"> e </w:t>
-      </w:r>
-      <w:proofErr w:type="gramStart"/>
-      <w:r>
-        <w:rPr>
-          <w:sz w:val="24"/>
-          <w:szCs w:val="24"/>
-        </w:rPr>
-        <w:t>i lia</w:t>
-      </w:r>
-      <w:r>
-        <w:rPr>
-          <w:sz w:val="24"/>
-          <w:szCs w:val="24"/>
-        </w:rPr>
-        <w:t>i</w:t>
-      </w:r>
-      <w:r>
-        <w:rPr>
-          <w:sz w:val="24"/>
-          <w:szCs w:val="24"/>
-        </w:rPr>
-        <w:t>son</w:t>
-      </w:r>
-      <w:proofErr w:type="gramEnd"/>
-      <w:r>
-        <w:rPr>
-          <w:sz w:val="24"/>
-          <w:szCs w:val="24"/>
-        </w:rPr>
-        <w:t xml:space="preserve"> che fanno parte del team di sviluppo di ciascun sottosistema. </w:t>
+        <w:t xml:space="preserve">Nello scrivere il documento di System Design di </w:t>
+      </w:r>
+      <w:r>
+        <w:rPr>
+          <w:sz w:val="24"/>
+          <w:szCs w:val="24"/>
+        </w:rPr>
+        <w:t>RooManageR</w:t>
+      </w:r>
+      <w:r>
+        <w:rPr>
+          <w:sz w:val="24"/>
+          <w:szCs w:val="24"/>
+        </w:rPr>
+        <w:t xml:space="preserve">, abbiamo introdotto il nostro sistema spiegando a chi è rivolto e quali sono le possibilità offerte alle due tipologie di utenti che potranno effettuare il login. </w:t>
       </w:r>
     </w:p>
     <w:p>
@@ -4993,45 +4841,11 @@
       <w:pPr>
         <w:pStyle w:val="Titolo3"/>
       </w:pPr>
-      <w:bookmarkStart w:id="11" w:name="_Toc448398355"/>
-      <w:r>
-        <w:t>Panoramica del Sistema</w:t>
+      <w:bookmarkStart w:id="11" w:name="_Toc448398356"/>
+      <w:r>
+        <w:t>Vincoli di Design</w:t>
       </w:r>
       <w:bookmarkEnd w:id="11"/>
-    </w:p>
-    <w:p/>
-    <w:p>
-      <w:pPr>
-        <w:rPr>
-          <w:sz w:val="24"/>
-          <w:szCs w:val="24"/>
-        </w:rPr>
-      </w:pPr>
-      <w:r>
-        <w:rPr>
-          <w:sz w:val="24"/>
-          <w:szCs w:val="24"/>
-        </w:rPr>
-        <w:t xml:space="preserve">Nello scrivere il documento di System Design di RooManager, abbiamo introdotto il nostro sistema spiegando a chi è rivolto e quali sono le possibilità offerte alle due tipologie di utenti che potranno effettuare il login. </w:t>
-      </w:r>
-    </w:p>
-    <w:p>
-      <w:pPr>
-        <w:rPr>
-          <w:sz w:val="24"/>
-          <w:szCs w:val="24"/>
-        </w:rPr>
-      </w:pPr>
-    </w:p>
-    <w:p>
-      <w:pPr>
-        <w:pStyle w:val="Titolo3"/>
-      </w:pPr>
-      <w:bookmarkStart w:id="12" w:name="_Toc448398356"/>
-      <w:r>
-        <w:t>Vincoli di Design</w:t>
-      </w:r>
-      <w:bookmarkEnd w:id="12"/>
     </w:p>
     <w:p/>
     <w:p>
@@ -5086,23 +4900,7 @@
           <w:sz w:val="24"/>
           <w:szCs w:val="24"/>
         </w:rPr>
-        <w:t xml:space="preserve">Un’applicazione server in </w:t>
-      </w:r>
-      <w:proofErr w:type="spellStart"/>
-      <w:r>
-        <w:rPr>
-          <w:sz w:val="24"/>
-          <w:szCs w:val="24"/>
-        </w:rPr>
-        <w:t>php</w:t>
-      </w:r>
-      <w:proofErr w:type="spellEnd"/>
-      <w:r>
-        <w:rPr>
-          <w:sz w:val="24"/>
-          <w:szCs w:val="24"/>
-        </w:rPr>
-        <w:t xml:space="preserve"> che interagirà con il database</w:t>
+        <w:t>Un’applicazione server in php che interagirà con il database</w:t>
       </w:r>
     </w:p>
     <w:p>
@@ -5129,14 +4927,14 @@
       <w:pPr>
         <w:pStyle w:val="Titolo3"/>
       </w:pPr>
-      <w:bookmarkStart w:id="13" w:name="_Toc448398357"/>
+      <w:bookmarkStart w:id="12" w:name="_Toc448398357"/>
       <w:r>
         <w:t>Architettura del sistema</w:t>
       </w:r>
       <w:r>
         <w:t xml:space="preserve"> e del database</w:t>
       </w:r>
-      <w:bookmarkEnd w:id="13"/>
+      <w:bookmarkEnd w:id="12"/>
     </w:p>
     <w:p>
       <w:pPr>
@@ -5173,11 +4971,67 @@
       <w:pPr>
         <w:pStyle w:val="Titolo3"/>
       </w:pPr>
-      <w:bookmarkStart w:id="14" w:name="_Toc448398358"/>
+      <w:bookmarkStart w:id="13" w:name="_Toc448398358"/>
       <w:r>
         <w:lastRenderedPageBreak/>
         <w:t>Sicurezza e controllo degli accessi</w:t>
       </w:r>
+      <w:bookmarkEnd w:id="13"/>
+    </w:p>
+    <w:p>
+      <w:pPr>
+        <w:rPr>
+          <w:sz w:val="24"/>
+          <w:szCs w:val="24"/>
+        </w:rPr>
+      </w:pPr>
+    </w:p>
+    <w:p>
+      <w:pPr>
+        <w:rPr>
+          <w:sz w:val="24"/>
+          <w:szCs w:val="24"/>
+        </w:rPr>
+      </w:pPr>
+      <w:r>
+        <w:rPr>
+          <w:sz w:val="24"/>
+          <w:szCs w:val="24"/>
+        </w:rPr>
+        <w:t>Nella sezione del documento dedicata alla sicurezza, è stato descritto come in fase di login l’utente dovrà inserire il proprio codice fiscale e password, e in base alla mansione assegnatagli internamente al database sarà indirizzato in modo automatico alla modalità del programma che contiene le funzionalità per lui pensate.</w:t>
+      </w:r>
+    </w:p>
+    <w:p>
+      <w:pPr>
+        <w:rPr>
+          <w:sz w:val="24"/>
+          <w:szCs w:val="24"/>
+        </w:rPr>
+      </w:pPr>
+      <w:r>
+        <w:rPr>
+          <w:sz w:val="24"/>
+          <w:szCs w:val="24"/>
+        </w:rPr>
+        <w:t xml:space="preserve">In oltre, è stata rappresentata la matrice di controllo degli accessi specificando per ogni coppia Tipologia di utente – Azione la possibilità di svolgimento. </w:t>
+      </w:r>
+    </w:p>
+    <w:p>
+      <w:pPr>
+        <w:rPr>
+          <w:sz w:val="24"/>
+          <w:szCs w:val="24"/>
+        </w:rPr>
+      </w:pPr>
+    </w:p>
+    <w:p>
+      <w:pPr>
+        <w:pStyle w:val="Titolo3"/>
+      </w:pPr>
+      <w:bookmarkStart w:id="14" w:name="_Toc448398359"/>
+      <w:r>
+        <w:t>Flusso di Controllo Globale</w:t>
+      </w:r>
       <w:bookmarkEnd w:id="14"/>
     </w:p>
     <w:p>
@@ -5200,172 +5054,163 @@
           <w:sz w:val="24"/>
           <w:szCs w:val="24"/>
         </w:rPr>
-        <w:t>Nella sezione del documento dedicata alla sicurezza, è stato descritto come in fase di login l’utente dovrà inserire il proprio codice fiscale e password, e in base alla mansione assegnatagli internamente al database sarà indirizzato in modo automatico alla modalità del programma che contiene le funzionalità per lui pensate.</w:t>
-      </w:r>
-    </w:p>
-    <w:p>
-      <w:pPr>
-        <w:rPr>
-          <w:sz w:val="24"/>
-          <w:szCs w:val="24"/>
-        </w:rPr>
-      </w:pPr>
-      <w:r>
-        <w:rPr>
-          <w:sz w:val="24"/>
-          <w:szCs w:val="24"/>
-        </w:rPr>
-        <w:t xml:space="preserve">In oltre, è stata rappresentata la matrice di controllo degli accessi specificando per ogni coppia Tipologia di utente – Azione la possibilità di svolgimento. </w:t>
-      </w:r>
-    </w:p>
-    <w:p>
-      <w:pPr>
-        <w:rPr>
-          <w:sz w:val="24"/>
-          <w:szCs w:val="24"/>
-        </w:rPr>
-      </w:pPr>
+        <w:t xml:space="preserve">Nella sezione dedicata al flusso di controllo globale è stato specificato che in </w:t>
+      </w:r>
+      <w:r>
+        <w:rPr>
+          <w:sz w:val="24"/>
+          <w:szCs w:val="24"/>
+        </w:rPr>
+        <w:t>RooManageR</w:t>
+      </w:r>
+      <w:r>
+        <w:rPr>
+          <w:sz w:val="24"/>
+          <w:szCs w:val="24"/>
+        </w:rPr>
+        <w:t xml:space="preserve"> non esiste una sequenza di operazioni prestabilita, ma il flusso è guidat</w:t>
+      </w:r>
+      <w:r>
+        <w:rPr>
+          <w:sz w:val="24"/>
+          <w:szCs w:val="24"/>
+        </w:rPr>
+        <w:t>o</w:t>
+      </w:r>
+      <w:r>
+        <w:rPr>
+          <w:sz w:val="24"/>
+          <w:szCs w:val="24"/>
+        </w:rPr>
+        <w:t xml:space="preserve"> dagli eventi (event-driven), e</w:t>
+      </w:r>
+      <w:r>
+        <w:rPr>
+          <w:sz w:val="24"/>
+          <w:szCs w:val="24"/>
+        </w:rPr>
+        <w:t xml:space="preserve"> viene avvito un thread </w:t>
+      </w:r>
+      <w:r>
+        <w:rPr>
+          <w:sz w:val="24"/>
+          <w:szCs w:val="24"/>
+        </w:rPr>
+        <w:t>quando è necessario interagire con il server per inviare e ricevere risposte dal database.</w:t>
+      </w:r>
+    </w:p>
+    <w:p>
+      <w:pPr>
+        <w:rPr>
+          <w:sz w:val="24"/>
+          <w:szCs w:val="24"/>
+        </w:rPr>
+      </w:pPr>
+      <w:r>
+        <w:rPr>
+          <w:sz w:val="24"/>
+          <w:szCs w:val="24"/>
+        </w:rPr>
+        <w:t xml:space="preserve">Questa scelta è stata presa per evitare “freeze” dell’interfaccia grafica in attesa di una risposta. </w:t>
+      </w:r>
     </w:p>
     <w:p>
       <w:pPr>
         <w:pStyle w:val="Titolo3"/>
       </w:pPr>
-      <w:bookmarkStart w:id="15" w:name="_Toc448398359"/>
-      <w:r>
-        <w:t>Flusso di Controllo Globale</w:t>
+    </w:p>
+    <w:p>
+      <w:pPr>
+        <w:pStyle w:val="Titolo3"/>
+      </w:pPr>
+      <w:bookmarkStart w:id="15" w:name="_Toc448398360"/>
+      <w:r>
+        <w:t>Configuration</w:t>
       </w:r>
       <w:bookmarkEnd w:id="15"/>
     </w:p>
-    <w:p>
-      <w:pPr>
-        <w:rPr>
-          <w:sz w:val="24"/>
-          <w:szCs w:val="24"/>
-        </w:rPr>
-      </w:pPr>
-    </w:p>
-    <w:p>
-      <w:pPr>
-        <w:rPr>
-          <w:sz w:val="24"/>
-          <w:szCs w:val="24"/>
-        </w:rPr>
-      </w:pPr>
-      <w:r>
-        <w:rPr>
-          <w:sz w:val="24"/>
-          <w:szCs w:val="24"/>
-        </w:rPr>
-        <w:t>Nella sezione dedicata al flusso di controllo globale è stato specificato che in RooManager non esiste una sequenza di operazioni prestabilita, ma il flusso è guidat</w:t>
-      </w:r>
-      <w:r>
-        <w:rPr>
-          <w:sz w:val="24"/>
-          <w:szCs w:val="24"/>
-        </w:rPr>
-        <w:t>o</w:t>
-      </w:r>
-      <w:r>
-        <w:rPr>
-          <w:sz w:val="24"/>
-          <w:szCs w:val="24"/>
-        </w:rPr>
-        <w:t xml:space="preserve"> dagli eventi (</w:t>
-      </w:r>
-      <w:proofErr w:type="spellStart"/>
-      <w:r>
-        <w:rPr>
-          <w:sz w:val="24"/>
-          <w:szCs w:val="24"/>
-        </w:rPr>
-        <w:t>event-driven</w:t>
-      </w:r>
-      <w:proofErr w:type="spellEnd"/>
-      <w:r>
-        <w:rPr>
-          <w:sz w:val="24"/>
-          <w:szCs w:val="24"/>
-        </w:rPr>
-        <w:t>), e</w:t>
-      </w:r>
-      <w:r>
-        <w:rPr>
-          <w:sz w:val="24"/>
-          <w:szCs w:val="24"/>
-        </w:rPr>
-        <w:t xml:space="preserve"> viene avvito un </w:t>
-      </w:r>
-      <w:proofErr w:type="spellStart"/>
-      <w:r>
-        <w:rPr>
-          <w:sz w:val="24"/>
-          <w:szCs w:val="24"/>
-        </w:rPr>
-        <w:t>thread</w:t>
-      </w:r>
-      <w:proofErr w:type="spellEnd"/>
-      <w:r>
-        <w:rPr>
-          <w:sz w:val="24"/>
-          <w:szCs w:val="24"/>
-        </w:rPr>
-        <w:t xml:space="preserve"> </w:t>
-      </w:r>
-      <w:r>
-        <w:rPr>
-          <w:sz w:val="24"/>
-          <w:szCs w:val="24"/>
-        </w:rPr>
-        <w:t>quando è necessario interagire con il server per inviare e ricevere risposte dal database.</w:t>
-      </w:r>
-    </w:p>
-    <w:p>
-      <w:pPr>
-        <w:rPr>
-          <w:sz w:val="24"/>
-          <w:szCs w:val="24"/>
-        </w:rPr>
-      </w:pPr>
-      <w:r>
-        <w:rPr>
-          <w:sz w:val="24"/>
-          <w:szCs w:val="24"/>
-        </w:rPr>
-        <w:t>Questa scelta è stata presa per evitare “</w:t>
-      </w:r>
-      <w:proofErr w:type="spellStart"/>
-      <w:r>
-        <w:rPr>
-          <w:sz w:val="24"/>
-          <w:szCs w:val="24"/>
-        </w:rPr>
-        <w:t>freeze</w:t>
-      </w:r>
-      <w:proofErr w:type="spellEnd"/>
-      <w:r>
-        <w:rPr>
-          <w:sz w:val="24"/>
-          <w:szCs w:val="24"/>
-        </w:rPr>
-        <w:t xml:space="preserve">” dell’interfaccia grafica in attesa di una risposta. </w:t>
-      </w:r>
+    <w:p/>
+    <w:p>
+      <w:pPr>
+        <w:rPr>
+          <w:sz w:val="24"/>
+          <w:szCs w:val="24"/>
+        </w:rPr>
+      </w:pPr>
+      <w:r>
+        <w:rPr>
+          <w:sz w:val="24"/>
+          <w:szCs w:val="24"/>
+        </w:rPr>
+        <w:t>Nella sezione Configuration è stato descritta la fase di creazione e distruzione per gli oggetti persistenti.</w:t>
+      </w:r>
+    </w:p>
+    <w:p>
+      <w:pPr>
+        <w:rPr>
+          <w:sz w:val="24"/>
+          <w:szCs w:val="24"/>
+        </w:rPr>
+      </w:pPr>
     </w:p>
     <w:p>
       <w:pPr>
         <w:pStyle w:val="Titolo3"/>
       </w:pPr>
+      <w:bookmarkStart w:id="16" w:name="_Toc448398361"/>
+      <w:r>
+        <w:t>Start up and Shutdown</w:t>
+      </w:r>
+      <w:bookmarkEnd w:id="16"/>
+    </w:p>
+    <w:p>
+      <w:pPr>
+        <w:rPr>
+          <w:sz w:val="24"/>
+          <w:szCs w:val="24"/>
+        </w:rPr>
+      </w:pPr>
+    </w:p>
+    <w:p>
+      <w:pPr>
+        <w:rPr>
+          <w:sz w:val="24"/>
+          <w:szCs w:val="24"/>
+        </w:rPr>
+      </w:pPr>
+      <w:r>
+        <w:rPr>
+          <w:sz w:val="24"/>
+          <w:szCs w:val="24"/>
+        </w:rPr>
+        <w:t xml:space="preserve">Nella sezione Start up and Shutdown </w:t>
+      </w:r>
+      <w:r>
+        <w:rPr>
+          <w:sz w:val="24"/>
+          <w:szCs w:val="24"/>
+        </w:rPr>
+        <w:t>viene descritto quando, come e da chi dovrebbero essere avviate le diverse componenti del sistema.</w:t>
+      </w:r>
+    </w:p>
+    <w:p>
+      <w:pPr>
+        <w:ind w:left="0" w:firstLine="708"/>
+        <w:rPr>
+          <w:sz w:val="24"/>
+          <w:szCs w:val="24"/>
+        </w:rPr>
+      </w:pPr>
     </w:p>
     <w:p>
       <w:pPr>
         <w:pStyle w:val="Titolo3"/>
       </w:pPr>
-      <w:bookmarkStart w:id="16" w:name="_Toc448398360"/>
-      <w:proofErr w:type="spellStart"/>
-      <w:r>
-        <w:t>Configuration</w:t>
-      </w:r>
-      <w:bookmarkEnd w:id="16"/>
-      <w:proofErr w:type="spellEnd"/>
+      <w:bookmarkStart w:id="17" w:name="_Toc448398362"/>
+      <w:r>
+        <w:t>Exception Use Cases</w:t>
+      </w:r>
+      <w:bookmarkEnd w:id="17"/>
     </w:p>
     <w:p/>
     <w:p>
@@ -5380,115 +5225,53 @@
           <w:sz w:val="24"/>
           <w:szCs w:val="24"/>
         </w:rPr>
-        <w:t xml:space="preserve">Nella sezione </w:t>
-      </w:r>
-      <w:proofErr w:type="spellStart"/>
-      <w:r>
-        <w:rPr>
-          <w:sz w:val="24"/>
-          <w:szCs w:val="24"/>
-        </w:rPr>
-        <w:t>Configuration</w:t>
-      </w:r>
-      <w:proofErr w:type="spellEnd"/>
-      <w:r>
-        <w:rPr>
-          <w:sz w:val="24"/>
-          <w:szCs w:val="24"/>
-        </w:rPr>
-        <w:t xml:space="preserve"> è stato descritta la fase di creazione e distruzione per gli oggetti persistenti.</w:t>
-      </w:r>
-    </w:p>
-    <w:p>
-      <w:pPr>
-        <w:rPr>
-          <w:sz w:val="24"/>
-          <w:szCs w:val="24"/>
-        </w:rPr>
-      </w:pPr>
-    </w:p>
-    <w:p>
-      <w:pPr>
-        <w:pStyle w:val="Titolo3"/>
-      </w:pPr>
-      <w:bookmarkStart w:id="17" w:name="_Toc448398361"/>
-      <w:r>
-        <w:t xml:space="preserve">Start up and </w:t>
-      </w:r>
-      <w:proofErr w:type="spellStart"/>
-      <w:r>
-        <w:t>Shutdown</w:t>
-      </w:r>
-      <w:bookmarkEnd w:id="17"/>
-      <w:proofErr w:type="spellEnd"/>
-    </w:p>
-    <w:p>
-      <w:pPr>
-        <w:rPr>
-          <w:sz w:val="24"/>
-          <w:szCs w:val="24"/>
-        </w:rPr>
-      </w:pPr>
-    </w:p>
-    <w:p>
-      <w:pPr>
-        <w:rPr>
-          <w:sz w:val="24"/>
-          <w:szCs w:val="24"/>
-        </w:rPr>
-      </w:pPr>
-      <w:r>
-        <w:rPr>
-          <w:sz w:val="24"/>
-          <w:szCs w:val="24"/>
-        </w:rPr>
-        <w:t xml:space="preserve">Nella sezione Start up and </w:t>
-      </w:r>
-      <w:proofErr w:type="spellStart"/>
-      <w:r>
-        <w:rPr>
-          <w:sz w:val="24"/>
-          <w:szCs w:val="24"/>
-        </w:rPr>
-        <w:t>Shutdown</w:t>
-      </w:r>
-      <w:proofErr w:type="spellEnd"/>
-      <w:r>
-        <w:rPr>
-          <w:sz w:val="24"/>
-          <w:szCs w:val="24"/>
-        </w:rPr>
-        <w:t xml:space="preserve"> </w:t>
-      </w:r>
-      <w:r>
-        <w:rPr>
-          <w:sz w:val="24"/>
-          <w:szCs w:val="24"/>
-        </w:rPr>
-        <w:t>viene descritto quando, come e da chi dovrebbero essere avviate le diverse componenti del sistema.</w:t>
-      </w:r>
-    </w:p>
-    <w:p>
-      <w:pPr>
-        <w:ind w:left="0" w:firstLine="708"/>
-        <w:rPr>
-          <w:sz w:val="24"/>
-          <w:szCs w:val="24"/>
-        </w:rPr>
-      </w:pPr>
-    </w:p>
-    <w:p>
-      <w:pPr>
-        <w:pStyle w:val="Titolo3"/>
-      </w:pPr>
-      <w:bookmarkStart w:id="18" w:name="_Toc448398362"/>
-      <w:proofErr w:type="spellStart"/>
-      <w:r>
-        <w:t>Exception</w:t>
-      </w:r>
-      <w:proofErr w:type="spellEnd"/>
-      <w:r>
-        <w:t xml:space="preserve"> Use Cases</w:t>
+        <w:t xml:space="preserve">Nella sezione Exception Use Cases è stato descritto il principale errore che può affliggere </w:t>
+      </w:r>
+      <w:r>
+        <w:rPr>
+          <w:sz w:val="24"/>
+          <w:szCs w:val="24"/>
+        </w:rPr>
+        <w:t>RooManageR</w:t>
+      </w:r>
+      <w:r>
+        <w:rPr>
+          <w:sz w:val="24"/>
+          <w:szCs w:val="24"/>
+        </w:rPr>
+        <w:t xml:space="preserve">, cioè quello relativo alla comunicazione con il server, e la reazione che dovrebbe avere il sistema software nel verificarsi di tale situazione. </w:t>
+      </w:r>
+    </w:p>
+    <w:p>
+      <w:pPr>
+        <w:ind w:left="0"/>
+        <w:rPr>
+          <w:sz w:val="24"/>
+          <w:szCs w:val="24"/>
+        </w:rPr>
+      </w:pPr>
+      <w:r>
+        <w:rPr>
+          <w:sz w:val="24"/>
+          <w:szCs w:val="24"/>
+        </w:rPr>
+        <w:br w:type="page"/>
+      </w:r>
+    </w:p>
+    <w:p>
+      <w:pPr>
+        <w:pStyle w:val="Titolo2"/>
+        <w:rPr>
+          <w:b/>
+        </w:rPr>
+      </w:pPr>
+      <w:bookmarkStart w:id="18" w:name="_Toc448398363"/>
+      <w:r>
+        <w:rPr>
+          <w:b/>
+        </w:rPr>
+        <w:lastRenderedPageBreak/>
+        <w:t>Object Design Document</w:t>
       </w:r>
       <w:bookmarkEnd w:id="18"/>
     </w:p>
@@ -5505,79 +5288,6 @@
           <w:sz w:val="24"/>
           <w:szCs w:val="24"/>
         </w:rPr>
-        <w:t xml:space="preserve">Nella sezione </w:t>
-      </w:r>
-      <w:proofErr w:type="spellStart"/>
-      <w:r>
-        <w:rPr>
-          <w:sz w:val="24"/>
-          <w:szCs w:val="24"/>
-        </w:rPr>
-        <w:t>Exception</w:t>
-      </w:r>
-      <w:proofErr w:type="spellEnd"/>
-      <w:r>
-        <w:rPr>
-          <w:sz w:val="24"/>
-          <w:szCs w:val="24"/>
-        </w:rPr>
-        <w:t xml:space="preserve"> Use Cases è stato descritto il principale errore che può affliggere RooManager, cioè quello relativo alla comunicazione con il server, e la reazione che dovrebbe avere il sistema software nel verificarsi di tale situazione. </w:t>
-      </w:r>
-    </w:p>
-    <w:p>
-      <w:pPr>
-        <w:ind w:left="0"/>
-        <w:rPr>
-          <w:sz w:val="24"/>
-          <w:szCs w:val="24"/>
-        </w:rPr>
-      </w:pPr>
-      <w:r>
-        <w:rPr>
-          <w:sz w:val="24"/>
-          <w:szCs w:val="24"/>
-        </w:rPr>
-        <w:br w:type="page"/>
-      </w:r>
-    </w:p>
-    <w:p>
-      <w:pPr>
-        <w:pStyle w:val="Titolo2"/>
-        <w:rPr>
-          <w:b/>
-        </w:rPr>
-      </w:pPr>
-      <w:bookmarkStart w:id="19" w:name="_Toc448398363"/>
-      <w:r>
-        <w:rPr>
-          <w:b/>
-        </w:rPr>
-        <w:lastRenderedPageBreak/>
-        <w:t xml:space="preserve">Object Design </w:t>
-      </w:r>
-      <w:proofErr w:type="spellStart"/>
-      <w:r>
-        <w:rPr>
-          <w:b/>
-        </w:rPr>
-        <w:t>Document</w:t>
-      </w:r>
-      <w:bookmarkEnd w:id="19"/>
-      <w:proofErr w:type="spellEnd"/>
-    </w:p>
-    <w:p/>
-    <w:p>
-      <w:pPr>
-        <w:rPr>
-          <w:sz w:val="24"/>
-          <w:szCs w:val="24"/>
-        </w:rPr>
-      </w:pPr>
-      <w:r>
-        <w:rPr>
-          <w:sz w:val="24"/>
-          <w:szCs w:val="24"/>
-        </w:rPr>
         <w:t xml:space="preserve">Il documento di Object Design </w:t>
       </w:r>
       <w:r>
@@ -5602,122 +5312,49 @@
           <w:szCs w:val="24"/>
         </w:rPr>
       </w:pPr>
-      <w:proofErr w:type="spellStart"/>
-      <w:r>
-        <w:rPr>
-          <w:sz w:val="24"/>
-          <w:szCs w:val="24"/>
-        </w:rPr>
-        <w:t>L’object</w:t>
-      </w:r>
-      <w:proofErr w:type="spellEnd"/>
-      <w:r>
-        <w:rPr>
-          <w:sz w:val="24"/>
-          <w:szCs w:val="24"/>
-        </w:rPr>
-        <w:t xml:space="preserve"> design </w:t>
-      </w:r>
-      <w:proofErr w:type="spellStart"/>
-      <w:r>
-        <w:rPr>
-          <w:sz w:val="24"/>
-          <w:szCs w:val="24"/>
-        </w:rPr>
-        <w:t>document</w:t>
-      </w:r>
-      <w:proofErr w:type="spellEnd"/>
-      <w:r>
-        <w:rPr>
-          <w:sz w:val="24"/>
-          <w:szCs w:val="24"/>
-        </w:rPr>
-        <w:t xml:space="preserve"> è us</w:t>
-      </w:r>
-      <w:r>
-        <w:rPr>
-          <w:sz w:val="24"/>
-          <w:szCs w:val="24"/>
-        </w:rPr>
-        <w:t xml:space="preserve">ato per scambiare informazioni sull’interfaccia tra i team e come riferimento durante il </w:t>
-      </w:r>
-      <w:proofErr w:type="spellStart"/>
-      <w:r>
-        <w:rPr>
-          <w:sz w:val="24"/>
-          <w:szCs w:val="24"/>
-        </w:rPr>
-        <w:t>testing</w:t>
-      </w:r>
-      <w:proofErr w:type="spellEnd"/>
-      <w:r>
-        <w:rPr>
-          <w:sz w:val="24"/>
-          <w:szCs w:val="24"/>
-        </w:rPr>
-        <w:t>.</w:t>
-      </w:r>
-    </w:p>
-    <w:p>
-      <w:pPr>
-        <w:rPr>
-          <w:sz w:val="24"/>
-          <w:szCs w:val="24"/>
-        </w:rPr>
-      </w:pPr>
-      <w:r>
-        <w:rPr>
-          <w:sz w:val="24"/>
-          <w:szCs w:val="24"/>
-        </w:rPr>
-        <w:t xml:space="preserve">Il target dell’Object Design </w:t>
-      </w:r>
-      <w:proofErr w:type="spellStart"/>
-      <w:r>
-        <w:rPr>
-          <w:sz w:val="24"/>
-          <w:szCs w:val="24"/>
-        </w:rPr>
-        <w:t>Document</w:t>
-      </w:r>
-      <w:proofErr w:type="spellEnd"/>
-      <w:r>
-        <w:rPr>
-          <w:sz w:val="24"/>
-          <w:szCs w:val="24"/>
-        </w:rPr>
-        <w:t xml:space="preserve"> include gli architetti di sistema, gli sviluppatori che implementano ciascun sottosistema ed i tester.</w:t>
-      </w:r>
-    </w:p>
-    <w:p>
-      <w:pPr>
-        <w:rPr>
-          <w:sz w:val="24"/>
-          <w:szCs w:val="24"/>
-        </w:rPr>
-      </w:pPr>
-      <w:r>
-        <w:rPr>
-          <w:sz w:val="24"/>
-          <w:szCs w:val="24"/>
-        </w:rPr>
-        <w:t xml:space="preserve">Esistono tre approcci principali nel documentare </w:t>
-      </w:r>
-      <w:proofErr w:type="spellStart"/>
-      <w:r>
-        <w:rPr>
-          <w:sz w:val="24"/>
-          <w:szCs w:val="24"/>
-        </w:rPr>
-        <w:t>l’object</w:t>
-      </w:r>
-      <w:proofErr w:type="spellEnd"/>
-      <w:r>
-        <w:rPr>
-          <w:sz w:val="24"/>
-          <w:szCs w:val="24"/>
-        </w:rPr>
-        <w:t xml:space="preserve"> design:</w:t>
+      <w:r>
+        <w:rPr>
+          <w:sz w:val="24"/>
+          <w:szCs w:val="24"/>
+        </w:rPr>
+        <w:t>L’object design document è us</w:t>
+      </w:r>
+      <w:r>
+        <w:rPr>
+          <w:sz w:val="24"/>
+          <w:szCs w:val="24"/>
+        </w:rPr>
+        <w:t>ato per scambiare informazioni sull’interfaccia tra i team e come riferimento durante il testing.</w:t>
+      </w:r>
+    </w:p>
+    <w:p>
+      <w:pPr>
+        <w:rPr>
+          <w:sz w:val="24"/>
+          <w:szCs w:val="24"/>
+        </w:rPr>
+      </w:pPr>
+      <w:r>
+        <w:rPr>
+          <w:sz w:val="24"/>
+          <w:szCs w:val="24"/>
+        </w:rPr>
+        <w:t>Il target dell’Object Design Document include gli architetti di sistema, gli sviluppatori che implementano ciascun sottosistema ed i tester.</w:t>
+      </w:r>
+    </w:p>
+    <w:p>
+      <w:pPr>
+        <w:rPr>
+          <w:sz w:val="24"/>
+          <w:szCs w:val="24"/>
+        </w:rPr>
+      </w:pPr>
+      <w:r>
+        <w:rPr>
+          <w:sz w:val="24"/>
+          <w:szCs w:val="24"/>
+        </w:rPr>
+        <w:t>Esistono tre approcci principali nel documentare l’object design:</w:t>
       </w:r>
       <w:r>
         <w:rPr>
@@ -5751,23 +5388,7 @@
           <w:sz w:val="24"/>
           <w:szCs w:val="24"/>
         </w:rPr>
-        <w:t xml:space="preserve">il modello di </w:t>
-      </w:r>
-      <w:proofErr w:type="spellStart"/>
-      <w:r>
-        <w:rPr>
-          <w:sz w:val="24"/>
-          <w:szCs w:val="24"/>
-        </w:rPr>
-        <w:t>object</w:t>
-      </w:r>
-      <w:proofErr w:type="spellEnd"/>
-      <w:r>
-        <w:rPr>
-          <w:sz w:val="24"/>
-          <w:szCs w:val="24"/>
-        </w:rPr>
-        <w:t xml:space="preserve"> design</w:t>
+        <w:t>il modello di object design</w:t>
       </w:r>
       <w:r>
         <w:rPr>
@@ -5781,23 +5402,7 @@
           <w:sz w:val="24"/>
           <w:szCs w:val="24"/>
         </w:rPr>
-        <w:t xml:space="preserve"> documentato il modello di analisi o il modello di </w:t>
-      </w:r>
-      <w:proofErr w:type="spellStart"/>
-      <w:r>
-        <w:rPr>
-          <w:sz w:val="24"/>
-          <w:szCs w:val="24"/>
-        </w:rPr>
-        <w:t>system</w:t>
-      </w:r>
-      <w:proofErr w:type="spellEnd"/>
-      <w:r>
-        <w:rPr>
-          <w:sz w:val="24"/>
-          <w:szCs w:val="24"/>
-        </w:rPr>
-        <w:t xml:space="preserve"> design: scriviamo e manteniamo un modello UML e manteniamo il documento automaticamente. </w:t>
+        <w:t xml:space="preserve"> documentato il modello di analisi o il modello di system design: scriviamo e manteniamo un modello UML e manteniamo il documento automaticamente. </w:t>
       </w:r>
       <w:r>
         <w:rPr>
@@ -5833,23 +5438,7 @@
           <w:sz w:val="24"/>
           <w:szCs w:val="24"/>
         </w:rPr>
-        <w:t xml:space="preserve">Il secondo approccio consiste nel trattare il modello di </w:t>
-      </w:r>
-      <w:proofErr w:type="spellStart"/>
-      <w:r>
-        <w:rPr>
-          <w:sz w:val="24"/>
-          <w:szCs w:val="24"/>
-        </w:rPr>
-        <w:t>object</w:t>
-      </w:r>
-      <w:proofErr w:type="spellEnd"/>
-      <w:r>
-        <w:rPr>
-          <w:sz w:val="24"/>
-          <w:szCs w:val="24"/>
-        </w:rPr>
-        <w:t xml:space="preserve"> design come estensione del modello di analisi. </w:t>
+        <w:t xml:space="preserve">Il secondo approccio consiste nel trattare il modello di object design come estensione del modello di analisi. </w:t>
       </w:r>
       <w:r>
         <w:rPr>
@@ -5871,23 +5460,7 @@
           <w:sz w:val="24"/>
           <w:szCs w:val="24"/>
         </w:rPr>
-        <w:t xml:space="preserve">ne è che </w:t>
-      </w:r>
-      <w:proofErr w:type="spellStart"/>
-      <w:r>
-        <w:rPr>
-          <w:sz w:val="24"/>
-          <w:szCs w:val="24"/>
-        </w:rPr>
-        <w:t>mantanere</w:t>
-      </w:r>
-      <w:proofErr w:type="spellEnd"/>
-      <w:r>
-        <w:rPr>
-          <w:sz w:val="24"/>
-          <w:szCs w:val="24"/>
-        </w:rPr>
-        <w:t xml:space="preserve"> la consistenza tra RAD e ODD diventa molto più semplice come risultato della riduzione della ridondanza. </w:t>
+        <w:t xml:space="preserve">ne è che mantanere la consistenza tra RAD e ODD diventa molto più semplice come risultato della riduzione della ridondanza. </w:t>
       </w:r>
       <w:r>
         <w:rPr>
@@ -5938,119 +5511,71 @@
           <w:szCs w:val="24"/>
         </w:rPr>
         <w:br/>
-        <w:t xml:space="preserve">Possiamo generare l’ODD usando un </w:t>
-      </w:r>
-      <w:proofErr w:type="spellStart"/>
-      <w:r>
-        <w:rPr>
-          <w:sz w:val="24"/>
-          <w:szCs w:val="24"/>
-        </w:rPr>
-        <w:t>tool</w:t>
-      </w:r>
-      <w:proofErr w:type="spellEnd"/>
-      <w:r>
-        <w:rPr>
-          <w:sz w:val="24"/>
-          <w:szCs w:val="24"/>
-        </w:rPr>
-        <w:t xml:space="preserve"> che analizza il codice sorgente e estrae le informazioni rilevanti, come ad esempio </w:t>
-      </w:r>
-      <w:proofErr w:type="spellStart"/>
-      <w:r>
-        <w:rPr>
-          <w:sz w:val="24"/>
-          <w:szCs w:val="24"/>
-        </w:rPr>
-        <w:t>Javadoc</w:t>
-      </w:r>
-      <w:proofErr w:type="spellEnd"/>
-      <w:r>
-        <w:rPr>
+        <w:t xml:space="preserve">Possiamo generare l’ODD usando un tool che analizza il codice sorgente e estrae le informazioni rilevanti, come ad esempio Javadoc. </w:t>
+      </w:r>
+      <w:r>
+        <w:rPr>
+          <w:sz w:val="24"/>
+          <w:szCs w:val="24"/>
+        </w:rPr>
+        <w:br/>
+        <w:t xml:space="preserve">Il vantaggio di questo approccio è che la consistenza tra il modello di object design e il codice sorgente è molto più semplice da mantenere: Quando vengono effettuati cambiamenti nel codice sorgente, i commenti javadoc vengono aggiornati e l’ODD viene rigenerato. </w:t>
+      </w:r>
+      <w:r>
+        <w:rPr>
+          <w:sz w:val="24"/>
+          <w:szCs w:val="24"/>
+        </w:rPr>
+        <w:br/>
+      </w:r>
+      <w:r>
+        <w:rPr>
+          <w:b/>
+          <w:sz w:val="24"/>
+          <w:szCs w:val="24"/>
+        </w:rPr>
+        <w:t>Quest’ultimo</w:t>
+      </w:r>
+      <w:r>
+        <w:rPr>
+          <w:b/>
+          <w:sz w:val="24"/>
+          <w:szCs w:val="24"/>
+        </w:rPr>
+        <w:t xml:space="preserve"> è l’approccio che è stato scelto per </w:t>
+      </w:r>
+      <w:r>
+        <w:rPr>
+          <w:b/>
+          <w:sz w:val="24"/>
+          <w:szCs w:val="24"/>
+        </w:rPr>
+        <w:t>RooManageR</w:t>
+      </w:r>
+      <w:r>
+        <w:rPr>
+          <w:b/>
           <w:sz w:val="24"/>
           <w:szCs w:val="24"/>
         </w:rPr>
         <w:t xml:space="preserve">. </w:t>
       </w:r>
-      <w:r>
-        <w:rPr>
-          <w:sz w:val="24"/>
-          <w:szCs w:val="24"/>
-        </w:rPr>
-        <w:br/>
-        <w:t xml:space="preserve">Il vantaggio di questo approccio è che la consistenza tra il modello di </w:t>
-      </w:r>
-      <w:proofErr w:type="spellStart"/>
-      <w:r>
-        <w:rPr>
-          <w:sz w:val="24"/>
-          <w:szCs w:val="24"/>
-        </w:rPr>
-        <w:t>object</w:t>
-      </w:r>
-      <w:proofErr w:type="spellEnd"/>
-      <w:r>
-        <w:rPr>
-          <w:sz w:val="24"/>
-          <w:szCs w:val="24"/>
-        </w:rPr>
-        <w:t xml:space="preserve"> design e il codice sorgente è molto più semplice da mantenere: Quando vengono effettuati cambiamenti nel codice sorgente, i commenti </w:t>
-      </w:r>
-      <w:proofErr w:type="spellStart"/>
-      <w:r>
-        <w:rPr>
-          <w:sz w:val="24"/>
-          <w:szCs w:val="24"/>
-        </w:rPr>
-        <w:t>javadoc</w:t>
-      </w:r>
-      <w:proofErr w:type="spellEnd"/>
-      <w:r>
-        <w:rPr>
-          <w:sz w:val="24"/>
-          <w:szCs w:val="24"/>
-        </w:rPr>
-        <w:t xml:space="preserve"> vengono aggiornati e l’ODD viene rigenerato. </w:t>
-      </w:r>
-      <w:r>
-        <w:rPr>
-          <w:sz w:val="24"/>
-          <w:szCs w:val="24"/>
-        </w:rPr>
-        <w:br/>
-      </w:r>
-      <w:r>
+    </w:p>
+    <w:p>
+      <w:pPr>
+        <w:ind w:left="0"/>
         <w:rPr>
           <w:b/>
           <w:sz w:val="24"/>
           <w:szCs w:val="24"/>
         </w:rPr>
-        <w:t>Quest’ultimo</w:t>
-      </w:r>
+      </w:pPr>
       <w:r>
         <w:rPr>
           <w:b/>
           <w:sz w:val="24"/>
           <w:szCs w:val="24"/>
         </w:rPr>
-        <w:t xml:space="preserve"> è l’approccio che è stato scelto per RooManager. </w:t>
-      </w:r>
-    </w:p>
-    <w:p>
-      <w:pPr>
-        <w:ind w:left="0"/>
-        <w:rPr>
-          <w:b/>
-          <w:sz w:val="24"/>
-          <w:szCs w:val="24"/>
-        </w:rPr>
-      </w:pPr>
-      <w:r>
-        <w:rPr>
-          <w:b/>
-          <w:sz w:val="24"/>
-          <w:szCs w:val="24"/>
-        </w:rPr>
         <w:br w:type="page"/>
       </w:r>
     </w:p>
@@ -6058,11 +5583,81 @@
       <w:pPr>
         <w:pStyle w:val="Titolo3"/>
       </w:pPr>
-      <w:bookmarkStart w:id="20" w:name="_Toc448398364"/>
+      <w:bookmarkStart w:id="19" w:name="_Toc448398364"/>
       <w:r>
         <w:lastRenderedPageBreak/>
         <w:t>Compromessi di Design</w:t>
       </w:r>
+      <w:bookmarkEnd w:id="19"/>
+    </w:p>
+    <w:p/>
+    <w:p>
+      <w:pPr>
+        <w:rPr>
+          <w:sz w:val="24"/>
+          <w:szCs w:val="24"/>
+        </w:rPr>
+      </w:pPr>
+      <w:r>
+        <w:rPr>
+          <w:sz w:val="24"/>
+          <w:szCs w:val="24"/>
+        </w:rPr>
+        <w:t xml:space="preserve">Nella sezione </w:t>
+      </w:r>
+      <w:r>
+        <w:rPr>
+          <w:i/>
+          <w:sz w:val="24"/>
+          <w:szCs w:val="24"/>
+        </w:rPr>
+        <w:t>compromessi di design</w:t>
+      </w:r>
+      <w:r>
+        <w:rPr>
+          <w:sz w:val="24"/>
+          <w:szCs w:val="24"/>
+        </w:rPr>
+        <w:t xml:space="preserve"> è stato spiegato come sia stato necessario sacrificare </w:t>
+      </w:r>
+      <w:r>
+        <w:rPr>
+          <w:sz w:val="24"/>
+          <w:szCs w:val="24"/>
+        </w:rPr>
+        <w:t>alcuni dettagli di implementazione per r</w:t>
+      </w:r>
+      <w:r>
+        <w:rPr>
+          <w:sz w:val="24"/>
+          <w:szCs w:val="24"/>
+        </w:rPr>
+        <w:t>ispettare</w:t>
+      </w:r>
+      <w:r>
+        <w:rPr>
+          <w:sz w:val="24"/>
+          <w:szCs w:val="24"/>
+        </w:rPr>
+        <w:t xml:space="preserve"> i tempi previsti, ed è stato specificato che verrà utilizzato un database remoto per la gestione dei dati persistenti necessari al sistema. </w:t>
+      </w:r>
+    </w:p>
+    <w:p>
+      <w:pPr>
+        <w:rPr>
+          <w:sz w:val="24"/>
+          <w:szCs w:val="24"/>
+        </w:rPr>
+      </w:pPr>
+    </w:p>
+    <w:p>
+      <w:pPr>
+        <w:pStyle w:val="Titolo3"/>
+      </w:pPr>
+      <w:bookmarkStart w:id="20" w:name="_Toc448398365"/>
+      <w:r>
+        <w:t>Sicurezza ed efficienza</w:t>
+      </w:r>
       <w:bookmarkEnd w:id="20"/>
     </w:p>
     <w:p/>
@@ -6086,35 +5681,14 @@
           <w:sz w:val="24"/>
           <w:szCs w:val="24"/>
         </w:rPr>
-        <w:t>compromessi di design</w:t>
-      </w:r>
-      <w:r>
-        <w:rPr>
-          <w:sz w:val="24"/>
-          <w:szCs w:val="24"/>
-        </w:rPr>
-        <w:t xml:space="preserve"> è stato spiegato come sia stato necessario sacrificare </w:t>
-      </w:r>
-      <w:r>
-        <w:rPr>
-          <w:sz w:val="24"/>
-          <w:szCs w:val="24"/>
-        </w:rPr>
-        <w:t>alcuni dettagli di implementazione per r</w:t>
-      </w:r>
-      <w:r>
-        <w:rPr>
-          <w:sz w:val="24"/>
-          <w:szCs w:val="24"/>
-        </w:rPr>
-        <w:t>ispettare</w:t>
-      </w:r>
-      <w:r>
-        <w:rPr>
-          <w:sz w:val="24"/>
-          <w:szCs w:val="24"/>
-        </w:rPr>
-        <w:t xml:space="preserve"> i tempi previsti, ed è stato specificato che verrà utilizzato un database remoto per la gestione dei dati persistenti necessari al sistema. </w:t>
+        <w:t xml:space="preserve">sicurezza ed efficienza </w:t>
+      </w:r>
+      <w:r>
+        <w:rPr>
+          <w:sz w:val="24"/>
+          <w:szCs w:val="24"/>
+        </w:rPr>
+        <w:t xml:space="preserve">è stato specificato quali tipi di dati saranno controllati e quali invece saranno accettati senza verifiche per ottimizzare i tempi di risposta dell’applicazione. </w:t>
       </w:r>
     </w:p>
     <w:p>
@@ -6129,9 +5703,9 @@
       <w:pPr>
         <w:pStyle w:val="Titolo3"/>
       </w:pPr>
-      <w:bookmarkStart w:id="21" w:name="_Toc448398365"/>
-      <w:r>
-        <w:t>Sicurezza ed efficienza</w:t>
+      <w:bookmarkStart w:id="21" w:name="_Toc448398366"/>
+      <w:r>
+        <w:t>Documentazione delle guideline dell’interfaccia</w:t>
       </w:r>
       <w:bookmarkEnd w:id="21"/>
     </w:p>
@@ -6156,39 +5730,24 @@
           <w:sz w:val="24"/>
           <w:szCs w:val="24"/>
         </w:rPr>
-        <w:t xml:space="preserve">sicurezza ed efficienza </w:t>
-      </w:r>
-      <w:r>
-        <w:rPr>
-          <w:sz w:val="24"/>
-          <w:szCs w:val="24"/>
-        </w:rPr>
-        <w:t xml:space="preserve">è stato specificato quali tipi di dati saranno controllati e quali invece saranno accettati senza verifiche per ottimizzare i tempi di risposta dell’applicazione. </w:t>
-      </w:r>
-    </w:p>
-    <w:p>
-      <w:pPr>
-        <w:rPr>
-          <w:sz w:val="24"/>
-          <w:szCs w:val="24"/>
-        </w:rPr>
-      </w:pPr>
-    </w:p>
+        <w:t xml:space="preserve">documentazione delle guideline dell’interfaccia </w:t>
+      </w:r>
+      <w:r>
+        <w:rPr>
+          <w:sz w:val="24"/>
+          <w:szCs w:val="24"/>
+        </w:rPr>
+        <w:t>sono state specificate le linee guida da seguire durante lo sviluppo del codice, come le convenzioni da utilizzare per i nomi delle classi e dei metodi.</w:t>
+      </w:r>
+    </w:p>
+    <w:p/>
     <w:p>
       <w:pPr>
         <w:pStyle w:val="Titolo3"/>
       </w:pPr>
-      <w:bookmarkStart w:id="22" w:name="_Toc448398366"/>
-      <w:r>
-        <w:t xml:space="preserve">Documentazione delle </w:t>
-      </w:r>
-      <w:proofErr w:type="spellStart"/>
-      <w:r>
-        <w:t>guideline</w:t>
-      </w:r>
-      <w:proofErr w:type="spellEnd"/>
-      <w:r>
-        <w:t xml:space="preserve"> dell’interfaccia</w:t>
+      <w:bookmarkStart w:id="22" w:name="_Toc448398367"/>
+      <w:r>
+        <w:t>Pacchetti</w:t>
       </w:r>
       <w:bookmarkEnd w:id="22"/>
     </w:p>
@@ -6213,135 +5772,75 @@
           <w:sz w:val="24"/>
           <w:szCs w:val="24"/>
         </w:rPr>
-        <w:t xml:space="preserve">documentazione delle </w:t>
-      </w:r>
-      <w:proofErr w:type="spellStart"/>
-      <w:r>
+        <w:t xml:space="preserve">pacchetti </w:t>
+      </w:r>
+      <w:r>
+        <w:rPr>
+          <w:sz w:val="24"/>
+          <w:szCs w:val="24"/>
+        </w:rPr>
+        <w:t>sono stati individuati e descritti tu</w:t>
+      </w:r>
+      <w:r>
+        <w:rPr>
+          <w:sz w:val="24"/>
+          <w:szCs w:val="24"/>
+        </w:rPr>
+        <w:t>t</w:t>
+      </w:r>
+      <w:r>
+        <w:rPr>
+          <w:sz w:val="24"/>
+          <w:szCs w:val="24"/>
+        </w:rPr>
+        <w:t>ti i pacchetti in cui è stato diviso il software</w:t>
+      </w:r>
+      <w:r>
+        <w:rPr>
+          <w:sz w:val="24"/>
+          <w:szCs w:val="24"/>
+        </w:rPr>
+        <w:t>.</w:t>
+      </w:r>
+    </w:p>
+    <w:p>
+      <w:pPr>
         <w:rPr>
           <w:i/>
-          <w:sz w:val="24"/>
-          <w:szCs w:val="24"/>
-        </w:rPr>
-        <w:t>guideline</w:t>
-      </w:r>
-      <w:proofErr w:type="spellEnd"/>
+        </w:rPr>
+      </w:pPr>
+    </w:p>
+    <w:p>
+      <w:pPr>
+        <w:pStyle w:val="Titolo3"/>
+      </w:pPr>
+      <w:bookmarkStart w:id="23" w:name="_Toc448398368"/>
+      <w:r>
+        <w:t>Interfaccia delle classi</w:t>
+      </w:r>
+      <w:bookmarkEnd w:id="23"/>
+    </w:p>
+    <w:p/>
+    <w:p>
+      <w:pPr>
+        <w:rPr>
+          <w:sz w:val="24"/>
+          <w:szCs w:val="24"/>
+        </w:rPr>
+      </w:pPr>
+      <w:r>
+        <w:rPr>
+          <w:sz w:val="24"/>
+          <w:szCs w:val="24"/>
+        </w:rPr>
+        <w:t xml:space="preserve">Nella sezione </w:t>
+      </w:r>
       <w:r>
         <w:rPr>
           <w:i/>
           <w:sz w:val="24"/>
           <w:szCs w:val="24"/>
         </w:rPr>
-        <w:t xml:space="preserve"> dell’interfaccia </w:t>
-      </w:r>
-      <w:r>
-        <w:rPr>
-          <w:sz w:val="24"/>
-          <w:szCs w:val="24"/>
-        </w:rPr>
-        <w:t>sono state specificate le linee guida da seguire durante lo sviluppo del codice, come le convenzioni da utilizzare per i nomi delle classi e dei metodi.</w:t>
-      </w:r>
-    </w:p>
-    <w:p/>
-    <w:p>
-      <w:pPr>
-        <w:pStyle w:val="Titolo3"/>
-      </w:pPr>
-      <w:bookmarkStart w:id="23" w:name="_Toc448398367"/>
-      <w:r>
-        <w:t>Pacchetti</w:t>
-      </w:r>
-      <w:bookmarkEnd w:id="23"/>
-    </w:p>
-    <w:p/>
-    <w:p>
-      <w:pPr>
-        <w:rPr>
-          <w:sz w:val="24"/>
-          <w:szCs w:val="24"/>
-        </w:rPr>
-      </w:pPr>
-      <w:r>
-        <w:rPr>
-          <w:sz w:val="24"/>
-          <w:szCs w:val="24"/>
-        </w:rPr>
-        <w:t xml:space="preserve">Nella sezione </w:t>
-      </w:r>
-      <w:r>
-        <w:rPr>
-          <w:i/>
-          <w:sz w:val="24"/>
-          <w:szCs w:val="24"/>
-        </w:rPr>
-        <w:t xml:space="preserve">pacchetti </w:t>
-      </w:r>
-      <w:r>
-        <w:rPr>
-          <w:sz w:val="24"/>
-          <w:szCs w:val="24"/>
-        </w:rPr>
-        <w:t>sono stati individuati e descritti tu</w:t>
-      </w:r>
-      <w:r>
-        <w:rPr>
-          <w:sz w:val="24"/>
-          <w:szCs w:val="24"/>
-        </w:rPr>
-        <w:t>t</w:t>
-      </w:r>
-      <w:r>
-        <w:rPr>
-          <w:sz w:val="24"/>
-          <w:szCs w:val="24"/>
-        </w:rPr>
-        <w:t>ti i pacchetti in cui è stato diviso il software</w:t>
-      </w:r>
-      <w:r>
-        <w:rPr>
-          <w:sz w:val="24"/>
-          <w:szCs w:val="24"/>
-        </w:rPr>
-        <w:t>.</w:t>
-      </w:r>
-    </w:p>
-    <w:p>
-      <w:pPr>
-        <w:rPr>
-          <w:i/>
-        </w:rPr>
-      </w:pPr>
-    </w:p>
-    <w:p>
-      <w:pPr>
-        <w:pStyle w:val="Titolo3"/>
-      </w:pPr>
-      <w:bookmarkStart w:id="24" w:name="_Toc448398368"/>
-      <w:r>
-        <w:t>Interfaccia delle classi</w:t>
-      </w:r>
-      <w:bookmarkEnd w:id="24"/>
-    </w:p>
-    <w:p/>
-    <w:p>
-      <w:pPr>
-        <w:rPr>
-          <w:sz w:val="24"/>
-          <w:szCs w:val="24"/>
-        </w:rPr>
-      </w:pPr>
-      <w:r>
-        <w:rPr>
-          <w:sz w:val="24"/>
-          <w:szCs w:val="24"/>
-        </w:rPr>
-        <w:t xml:space="preserve">Nella sezione </w:t>
-      </w:r>
-      <w:r>
-        <w:rPr>
-          <w:i/>
-          <w:sz w:val="24"/>
-          <w:szCs w:val="24"/>
-        </w:rPr>
         <w:t xml:space="preserve">interfaccia delle classi </w:t>
       </w:r>
       <w:r>
@@ -6349,23 +5848,7 @@
           <w:sz w:val="24"/>
           <w:szCs w:val="24"/>
         </w:rPr>
-        <w:t xml:space="preserve">è stata presa in esame ogni classe e ne è stata analizzata la struttura interna attraverso la </w:t>
-      </w:r>
-      <w:proofErr w:type="spellStart"/>
-      <w:r>
-        <w:rPr>
-          <w:sz w:val="24"/>
-          <w:szCs w:val="24"/>
-        </w:rPr>
-        <w:t>javadoc</w:t>
-      </w:r>
-      <w:proofErr w:type="spellEnd"/>
-      <w:r>
-        <w:rPr>
-          <w:sz w:val="24"/>
-          <w:szCs w:val="24"/>
-        </w:rPr>
-        <w:t xml:space="preserve">. </w:t>
+        <w:t xml:space="preserve">è stata presa in esame ogni classe e ne è stata analizzata la struttura interna attraverso la javadoc. </w:t>
       </w:r>
     </w:p>
     <w:p>
@@ -6383,8 +5866,7 @@
           <w:b/>
         </w:rPr>
       </w:pPr>
-      <w:bookmarkStart w:id="25" w:name="_Toc448398369"/>
-      <w:proofErr w:type="spellStart"/>
+      <w:bookmarkStart w:id="24" w:name="_Toc448398369"/>
       <w:r>
         <w:rPr>
           <w:b/>
@@ -6392,8 +5874,7 @@
         <w:lastRenderedPageBreak/>
         <w:t>Testing</w:t>
       </w:r>
-      <w:bookmarkEnd w:id="25"/>
-      <w:proofErr w:type="spellEnd"/>
+      <w:bookmarkEnd w:id="24"/>
     </w:p>
     <w:p/>
     <w:p>
@@ -6408,23 +5889,7 @@
           <w:sz w:val="24"/>
           <w:szCs w:val="24"/>
         </w:rPr>
-        <w:t xml:space="preserve">Il </w:t>
-      </w:r>
-      <w:proofErr w:type="spellStart"/>
-      <w:r>
-        <w:rPr>
-          <w:sz w:val="24"/>
-          <w:szCs w:val="24"/>
-        </w:rPr>
-        <w:t>testing</w:t>
-      </w:r>
-      <w:proofErr w:type="spellEnd"/>
-      <w:r>
-        <w:rPr>
-          <w:sz w:val="24"/>
-          <w:szCs w:val="24"/>
-        </w:rPr>
-        <w:t xml:space="preserve"> è il processo che permette di individuare le differenze tra il comportamento atteso specificato dal modello del sistema e quello osservato una volta che il sistema è stato implementato.</w:t>
+        <w:t>Il testing è il processo che permette di individuare le differenze tra il comportamento atteso specificato dal modello del sistema e quello osservato una volta che il sistema è stato implementato.</w:t>
       </w:r>
     </w:p>
     <w:p>
@@ -6446,70 +5911,22 @@
           <w:sz w:val="24"/>
           <w:szCs w:val="24"/>
         </w:rPr>
-        <w:t xml:space="preserve"> trova le differenze tra il modello di </w:t>
-      </w:r>
-      <w:proofErr w:type="spellStart"/>
-      <w:r>
-        <w:rPr>
-          <w:sz w:val="24"/>
-          <w:szCs w:val="24"/>
-        </w:rPr>
-        <w:t>object</w:t>
-      </w:r>
-      <w:proofErr w:type="spellEnd"/>
-      <w:r>
-        <w:rPr>
-          <w:sz w:val="24"/>
-          <w:szCs w:val="24"/>
-        </w:rPr>
-        <w:t xml:space="preserve"> design e la componente corrispondente.</w:t>
-      </w:r>
-    </w:p>
-    <w:p>
-      <w:pPr>
-        <w:rPr>
-          <w:sz w:val="24"/>
-          <w:szCs w:val="24"/>
-        </w:rPr>
-      </w:pPr>
-      <w:r>
-        <w:rPr>
-          <w:sz w:val="24"/>
-          <w:szCs w:val="24"/>
-        </w:rPr>
-        <w:t xml:space="preserve">Il test strutturale trova le differenze tra il modello di </w:t>
-      </w:r>
-      <w:proofErr w:type="spellStart"/>
-      <w:r>
-        <w:rPr>
-          <w:sz w:val="24"/>
-          <w:szCs w:val="24"/>
-        </w:rPr>
-        <w:t>system</w:t>
-      </w:r>
-      <w:proofErr w:type="spellEnd"/>
-      <w:r>
-        <w:rPr>
-          <w:sz w:val="24"/>
-          <w:szCs w:val="24"/>
-        </w:rPr>
-        <w:t xml:space="preserve"> design e un </w:t>
-      </w:r>
-      <w:proofErr w:type="spellStart"/>
-      <w:r>
-        <w:rPr>
-          <w:sz w:val="24"/>
-          <w:szCs w:val="24"/>
-        </w:rPr>
-        <w:t>sottinsieme</w:t>
-      </w:r>
-      <w:proofErr w:type="spellEnd"/>
-      <w:r>
-        <w:rPr>
-          <w:sz w:val="24"/>
-          <w:szCs w:val="24"/>
-        </w:rPr>
-        <w:t xml:space="preserve"> di sottosistemi integrati. </w:t>
+        <w:t xml:space="preserve"> trova le differenze tra il modello di object design e la componente corrispondente.</w:t>
+      </w:r>
+    </w:p>
+    <w:p>
+      <w:pPr>
+        <w:rPr>
+          <w:sz w:val="24"/>
+          <w:szCs w:val="24"/>
+        </w:rPr>
+      </w:pPr>
+      <w:r>
+        <w:rPr>
+          <w:sz w:val="24"/>
+          <w:szCs w:val="24"/>
+        </w:rPr>
+        <w:t xml:space="preserve">Il test strutturale trova le differenze tra il modello di system design e un sottinsieme di sottosistemi integrati. </w:t>
       </w:r>
     </w:p>
     <w:p>
@@ -6561,23 +5978,7 @@
           <w:sz w:val="24"/>
           <w:szCs w:val="24"/>
         </w:rPr>
-        <w:t xml:space="preserve">Quando vengono trovate delle differenze, gli sviluppatori individuano i difetti che causano le </w:t>
-      </w:r>
-      <w:proofErr w:type="spellStart"/>
-      <w:r>
-        <w:rPr>
-          <w:sz w:val="24"/>
-          <w:szCs w:val="24"/>
-        </w:rPr>
-        <w:t>failure</w:t>
-      </w:r>
-      <w:proofErr w:type="spellEnd"/>
-      <w:r>
-        <w:rPr>
-          <w:sz w:val="24"/>
-          <w:szCs w:val="24"/>
-        </w:rPr>
-        <w:t xml:space="preserve"> in questione e modificano il sistema per correggerli. </w:t>
+        <w:t xml:space="preserve">Quando vengono trovate delle differenze, gli sviluppatori individuano i difetti che causano le failure in questione e modificano il sistema per correggerli. </w:t>
       </w:r>
       <w:r>
         <w:rPr>
@@ -6607,23 +6008,7 @@
           <w:sz w:val="24"/>
           <w:szCs w:val="24"/>
         </w:rPr>
-        <w:t xml:space="preserve">il </w:t>
-      </w:r>
-      <w:proofErr w:type="spellStart"/>
-      <w:r>
-        <w:rPr>
-          <w:sz w:val="24"/>
-          <w:szCs w:val="24"/>
-        </w:rPr>
-        <w:t>testing</w:t>
-      </w:r>
-      <w:proofErr w:type="spellEnd"/>
-      <w:r>
-        <w:rPr>
-          <w:sz w:val="24"/>
-          <w:szCs w:val="24"/>
-        </w:rPr>
-        <w:t xml:space="preserve"> ha lo scopo di mostrare che l’implementazione del sistema non è consistente con i modelli del sistema. </w:t>
+        <w:t xml:space="preserve">il testing ha lo scopo di mostrare che l’implementazione del sistema non è consistente con i modelli del sistema. </w:t>
       </w:r>
     </w:p>
     <w:p>
@@ -6652,85 +6037,37 @@
           <w:sz w:val="24"/>
           <w:szCs w:val="24"/>
         </w:rPr>
-        <w:t xml:space="preserve">entre il </w:t>
-      </w:r>
-      <w:proofErr w:type="spellStart"/>
-      <w:r>
-        <w:rPr>
-          <w:sz w:val="24"/>
-          <w:szCs w:val="24"/>
-        </w:rPr>
-        <w:t>testing</w:t>
-      </w:r>
-      <w:proofErr w:type="spellEnd"/>
-      <w:r>
-        <w:rPr>
-          <w:sz w:val="24"/>
-          <w:szCs w:val="24"/>
-        </w:rPr>
-        <w:t xml:space="preserve"> punta a demolire il sistema. </w:t>
-      </w:r>
-    </w:p>
-    <w:p>
-      <w:pPr>
-        <w:rPr>
-          <w:sz w:val="24"/>
-          <w:szCs w:val="24"/>
-        </w:rPr>
-      </w:pPr>
-      <w:r>
-        <w:rPr>
-          <w:sz w:val="24"/>
-          <w:szCs w:val="24"/>
-        </w:rPr>
-        <w:t xml:space="preserve">Di conseguenza, il </w:t>
-      </w:r>
-      <w:proofErr w:type="spellStart"/>
-      <w:r>
-        <w:rPr>
-          <w:sz w:val="24"/>
-          <w:szCs w:val="24"/>
-        </w:rPr>
-        <w:t>testing</w:t>
-      </w:r>
-      <w:proofErr w:type="spellEnd"/>
-      <w:r>
-        <w:rPr>
-          <w:sz w:val="24"/>
-          <w:szCs w:val="24"/>
-        </w:rPr>
-        <w:t xml:space="preserve"> viene normalmente portato avanti da sviluppatori che non sono stati coinvolti nel processo di costruzione nel sistema. </w:t>
-      </w:r>
-    </w:p>
-    <w:p>
-      <w:pPr>
-        <w:rPr>
-          <w:sz w:val="24"/>
-          <w:szCs w:val="24"/>
-        </w:rPr>
-      </w:pPr>
-      <w:r>
-        <w:rPr>
-          <w:sz w:val="24"/>
-          <w:szCs w:val="24"/>
-        </w:rPr>
-        <w:t xml:space="preserve">L’attività di </w:t>
-      </w:r>
-      <w:proofErr w:type="spellStart"/>
-      <w:r>
-        <w:rPr>
-          <w:sz w:val="24"/>
-          <w:szCs w:val="24"/>
-        </w:rPr>
-        <w:t>testing</w:t>
-      </w:r>
-      <w:proofErr w:type="spellEnd"/>
-      <w:r>
-        <w:rPr>
-          <w:sz w:val="24"/>
-          <w:szCs w:val="24"/>
-        </w:rPr>
-        <w:t xml:space="preserve"> è documentata attraverso </w:t>
+        <w:t xml:space="preserve">entre il testing punta a demolire il sistema. </w:t>
+      </w:r>
+    </w:p>
+    <w:p>
+      <w:pPr>
+        <w:rPr>
+          <w:sz w:val="24"/>
+          <w:szCs w:val="24"/>
+        </w:rPr>
+      </w:pPr>
+      <w:r>
+        <w:rPr>
+          <w:sz w:val="24"/>
+          <w:szCs w:val="24"/>
+        </w:rPr>
+        <w:t xml:space="preserve">Di conseguenza, il testing viene normalmente portato avanti da sviluppatori che non sono stati coinvolti nel processo di costruzione nel sistema. </w:t>
+      </w:r>
+    </w:p>
+    <w:p>
+      <w:pPr>
+        <w:rPr>
+          <w:sz w:val="24"/>
+          <w:szCs w:val="24"/>
+        </w:rPr>
+      </w:pPr>
+      <w:r>
+        <w:rPr>
+          <w:sz w:val="24"/>
+          <w:szCs w:val="24"/>
+        </w:rPr>
+        <w:t xml:space="preserve">L’attività di testing è documentata attraverso </w:t>
       </w:r>
       <w:r>
         <w:rPr>
@@ -6771,23 +6108,7 @@
           <w:sz w:val="24"/>
           <w:szCs w:val="24"/>
         </w:rPr>
-        <w:t xml:space="preserve"> si concentra sugli aspetti manageriali del </w:t>
-      </w:r>
-      <w:proofErr w:type="spellStart"/>
-      <w:r>
-        <w:rPr>
-          <w:sz w:val="24"/>
-          <w:szCs w:val="24"/>
-        </w:rPr>
-        <w:t>testing</w:t>
-      </w:r>
-      <w:proofErr w:type="spellEnd"/>
-      <w:r>
-        <w:rPr>
-          <w:sz w:val="24"/>
-          <w:szCs w:val="24"/>
-        </w:rPr>
-        <w:t>.</w:t>
+        <w:t xml:space="preserve"> si concentra sugli aspetti manageriali del testing.</w:t>
       </w:r>
       <w:r>
         <w:rPr>
@@ -6802,23 +6123,7 @@
           <w:szCs w:val="24"/>
         </w:rPr>
         <w:br/>
-        <w:t xml:space="preserve">Documenta l’ambito, l’approccio, le risorse ed il programma delle attività di </w:t>
-      </w:r>
-      <w:proofErr w:type="spellStart"/>
-      <w:r>
-        <w:rPr>
-          <w:sz w:val="24"/>
-          <w:szCs w:val="24"/>
-        </w:rPr>
-        <w:t>testing</w:t>
-      </w:r>
-      <w:proofErr w:type="spellEnd"/>
-      <w:r>
-        <w:rPr>
-          <w:sz w:val="24"/>
-          <w:szCs w:val="24"/>
-        </w:rPr>
-        <w:t xml:space="preserve">. </w:t>
+        <w:t xml:space="preserve">Documenta l’ambito, l’approccio, le risorse ed il programma delle attività di testing. </w:t>
       </w:r>
       <w:r>
         <w:rPr>
@@ -6846,39 +6151,14 @@
           <w:sz w:val="24"/>
           <w:szCs w:val="24"/>
         </w:rPr>
-        <w:t xml:space="preserve">Ogni test da effettuare è documentato dal documento di Test Case </w:t>
-      </w:r>
-      <w:proofErr w:type="spellStart"/>
-      <w:r>
-        <w:rPr>
-          <w:sz w:val="24"/>
-          <w:szCs w:val="24"/>
-        </w:rPr>
-        <w:t>Specification</w:t>
-      </w:r>
-      <w:proofErr w:type="spellEnd"/>
-      <w:r>
-        <w:rPr>
-          <w:sz w:val="24"/>
-          <w:szCs w:val="24"/>
-        </w:rPr>
-        <w:t xml:space="preserve">, che contiene gli input, i driver, gli </w:t>
-      </w:r>
-      <w:proofErr w:type="spellStart"/>
-      <w:r>
-        <w:rPr>
-          <w:sz w:val="24"/>
-          <w:szCs w:val="24"/>
-        </w:rPr>
-        <w:t>stubs</w:t>
-      </w:r>
-      <w:proofErr w:type="spellEnd"/>
-      <w:r>
-        <w:rPr>
-          <w:sz w:val="24"/>
-          <w:szCs w:val="24"/>
-        </w:rPr>
-        <w:t xml:space="preserve"> e gli output attesi per ogni test, oltre ai task che ci si aspetta vengano eseguiti. </w:t>
+        <w:t>Ogni test da effettuare è documentato dal documento di Test Case Specification</w:t>
+      </w:r>
+      <w:r>
+        <w:rPr>
+          <w:sz w:val="24"/>
+          <w:szCs w:val="24"/>
+        </w:rPr>
+        <w:t xml:space="preserve">, che contiene gli input, i driver, gli stubs e gli output attesi per ogni test, oltre ai task che ci si aspetta vengano eseguiti. </w:t>
       </w:r>
     </w:p>
     <w:p>
@@ -6898,23 +6178,7 @@
           <w:sz w:val="24"/>
           <w:szCs w:val="24"/>
         </w:rPr>
-        <w:t xml:space="preserve">Ogni esecuzione di ogni test è documentata nel Test </w:t>
-      </w:r>
-      <w:proofErr w:type="spellStart"/>
-      <w:r>
-        <w:rPr>
-          <w:sz w:val="24"/>
-          <w:szCs w:val="24"/>
-        </w:rPr>
-        <w:t>Incident</w:t>
-      </w:r>
-      <w:proofErr w:type="spellEnd"/>
-      <w:r>
-        <w:rPr>
-          <w:sz w:val="24"/>
-          <w:szCs w:val="24"/>
-        </w:rPr>
-        <w:t xml:space="preserve"> Report. Vengono registrati il risultato reale del test e la differenza rispetto al risultato atteso.</w:t>
+        <w:t>Ogni esecuzione di ogni test è documentata nel Test Incident Report. Vengono registrati il risultato reale del test e la differenza rispetto al risultato atteso.</w:t>
       </w:r>
     </w:p>
     <w:p>
@@ -6934,39 +6198,7 @@
           <w:sz w:val="24"/>
           <w:szCs w:val="24"/>
         </w:rPr>
-        <w:t xml:space="preserve">Il Test Report </w:t>
-      </w:r>
-      <w:proofErr w:type="spellStart"/>
-      <w:r>
-        <w:rPr>
-          <w:sz w:val="24"/>
-          <w:szCs w:val="24"/>
-        </w:rPr>
-        <w:t>Summary</w:t>
-      </w:r>
-      <w:proofErr w:type="spellEnd"/>
-      <w:r>
-        <w:rPr>
-          <w:sz w:val="24"/>
-          <w:szCs w:val="24"/>
-        </w:rPr>
-        <w:t xml:space="preserve"> elenca tutte le </w:t>
-      </w:r>
-      <w:proofErr w:type="spellStart"/>
-      <w:r>
-        <w:rPr>
-          <w:sz w:val="24"/>
-          <w:szCs w:val="24"/>
-        </w:rPr>
-        <w:t>failure</w:t>
-      </w:r>
-      <w:proofErr w:type="spellEnd"/>
-      <w:r>
-        <w:rPr>
-          <w:sz w:val="24"/>
-          <w:szCs w:val="24"/>
-        </w:rPr>
-        <w:t xml:space="preserve"> scoperte durante i test che è necessario investigare.</w:t>
+        <w:t>Il Test Report Summary elenca tutte le failure scoperte durante i test che è necessario investigare.</w:t>
       </w:r>
       <w:r>
         <w:rPr>
@@ -6974,55 +6206,7 @@
           <w:szCs w:val="24"/>
         </w:rPr>
         <w:br/>
-        <w:t xml:space="preserve">Dal Test Report </w:t>
-      </w:r>
-      <w:proofErr w:type="spellStart"/>
-      <w:r>
-        <w:rPr>
-          <w:sz w:val="24"/>
-          <w:szCs w:val="24"/>
-        </w:rPr>
-        <w:t>Summary</w:t>
-      </w:r>
-      <w:proofErr w:type="spellEnd"/>
-      <w:r>
-        <w:rPr>
-          <w:sz w:val="24"/>
-          <w:szCs w:val="24"/>
-        </w:rPr>
-        <w:t xml:space="preserve">, gli sviluppatori analizzano e </w:t>
-      </w:r>
-      <w:proofErr w:type="spellStart"/>
-      <w:r>
-        <w:rPr>
-          <w:sz w:val="24"/>
-          <w:szCs w:val="24"/>
-        </w:rPr>
-        <w:t>prioritarizzano</w:t>
-      </w:r>
-      <w:proofErr w:type="spellEnd"/>
-      <w:r>
-        <w:rPr>
-          <w:sz w:val="24"/>
-          <w:szCs w:val="24"/>
-        </w:rPr>
-        <w:t xml:space="preserve"> ogni </w:t>
-      </w:r>
-      <w:proofErr w:type="spellStart"/>
-      <w:r>
-        <w:rPr>
-          <w:sz w:val="24"/>
-          <w:szCs w:val="24"/>
-        </w:rPr>
-        <w:t>failure</w:t>
-      </w:r>
-      <w:proofErr w:type="spellEnd"/>
-      <w:r>
-        <w:rPr>
-          <w:sz w:val="24"/>
-          <w:szCs w:val="24"/>
-        </w:rPr>
-        <w:t xml:space="preserve"> e piano di cambiamento nel sistema e nei modelli. </w:t>
+        <w:t xml:space="preserve">Dal Test Report Summary, gli sviluppatori analizzano e prioritarizzano ogni failure e piano di cambiamento nel sistema e nei modelli. </w:t>
       </w:r>
       <w:r>
         <w:rPr>
@@ -7053,12 +6237,12 @@
       <w:pPr>
         <w:pStyle w:val="Titolo3"/>
       </w:pPr>
-      <w:bookmarkStart w:id="26" w:name="_Toc448398370"/>
+      <w:bookmarkStart w:id="25" w:name="_Toc448398370"/>
       <w:r>
         <w:lastRenderedPageBreak/>
         <w:t>Test Plan</w:t>
       </w:r>
-      <w:bookmarkEnd w:id="26"/>
+      <w:bookmarkEnd w:id="25"/>
     </w:p>
     <w:p/>
     <w:p>
@@ -7160,7 +6344,21 @@
           <w:sz w:val="24"/>
           <w:szCs w:val="24"/>
         </w:rPr>
-        <w:t xml:space="preserve">vengono esposti i criteri in base ai quali verrà testato RooManager. </w:t>
+        <w:t xml:space="preserve">vengono esposti i criteri in base ai quali verrà testato </w:t>
+      </w:r>
+      <w:r>
+        <w:rPr>
+          <w:sz w:val="24"/>
+          <w:szCs w:val="24"/>
+        </w:rPr>
+        <w:t>RooManageR</w:t>
+      </w:r>
+      <w:r>
+        <w:rPr>
+          <w:sz w:val="24"/>
+          <w:szCs w:val="24"/>
+        </w:rPr>
+        <w:t xml:space="preserve">. </w:t>
       </w:r>
       <w:r>
         <w:rPr>
@@ -7365,23 +6563,21 @@
           <w:sz w:val="24"/>
           <w:szCs w:val="24"/>
         </w:rPr>
-        <w:t xml:space="preserve"> sarà </w:t>
-      </w:r>
-      <w:proofErr w:type="spellStart"/>
-      <w:r>
-        <w:rPr>
-          <w:sz w:val="24"/>
-          <w:szCs w:val="24"/>
-        </w:rPr>
-        <w:t>rilssciato</w:t>
-      </w:r>
-      <w:proofErr w:type="spellEnd"/>
-      <w:r>
-        <w:rPr>
-          <w:sz w:val="24"/>
-          <w:szCs w:val="24"/>
-        </w:rPr>
-        <w:t>, sarà disponibile ogni volta che l</w:t>
+        <w:t xml:space="preserve"> sarà ril</w:t>
+      </w:r>
+      <w:r>
+        <w:rPr>
+          <w:sz w:val="24"/>
+          <w:szCs w:val="24"/>
+        </w:rPr>
+        <w:t>a</w:t>
+      </w:r>
+      <w:r>
+        <w:rPr>
+          <w:sz w:val="24"/>
+          <w:szCs w:val="24"/>
+        </w:rPr>
+        <w:t>sciato, sarà disponibile ogni volta che l</w:t>
       </w:r>
       <w:r>
         <w:rPr>
@@ -7395,23 +6591,14 @@
           <w:sz w:val="24"/>
           <w:szCs w:val="24"/>
         </w:rPr>
-        <w:t xml:space="preserve">utente ne </w:t>
-      </w:r>
-      <w:proofErr w:type="spellStart"/>
-      <w:r>
-        <w:rPr>
-          <w:sz w:val="24"/>
-          <w:szCs w:val="24"/>
-        </w:rPr>
-        <w:t>richierderà</w:t>
-      </w:r>
-      <w:proofErr w:type="spellEnd"/>
-      <w:r>
-        <w:rPr>
-          <w:sz w:val="24"/>
-          <w:szCs w:val="24"/>
-        </w:rPr>
-        <w:t xml:space="preserve"> l’utilizzo</w:t>
+        <w:t>utente ne richie</w:t>
+      </w:r>
+      <w:r>
+        <w:rPr>
+          <w:sz w:val="24"/>
+          <w:szCs w:val="24"/>
+        </w:rPr>
+        <w:t>derà l’utilizzo</w:t>
       </w:r>
     </w:p>
     <w:p>
@@ -7473,7 +6660,21 @@
           <w:sz w:val="24"/>
           <w:szCs w:val="24"/>
         </w:rPr>
-        <w:t xml:space="preserve">viene spiegato che un test case viene considerato “Successo” quando il risultato reale non corrisponde a risultato atteso, mentre “fallisce” se il risultato osservato risulta essere uguale all’oracolo. </w:t>
+        <w:t xml:space="preserve">viene spiegato che </w:t>
+      </w:r>
+      <w:r>
+        <w:rPr>
+          <w:sz w:val="24"/>
+          <w:szCs w:val="24"/>
+        </w:rPr>
+        <w:t>viene considerato che un test case ha avuto “Successo”</w:t>
+      </w:r>
+      <w:r>
+        <w:rPr>
+          <w:sz w:val="24"/>
+          <w:szCs w:val="24"/>
+        </w:rPr>
+        <w:t xml:space="preserve"> quando il risultato reale non corrisponde a risultato atteso, mentre “fallisce” se il risultato osservato risulta essere uguale all’oracolo. </w:t>
       </w:r>
     </w:p>
     <w:p>
@@ -7551,17 +6752,8 @@
           <w:sz w:val="24"/>
           <w:szCs w:val="24"/>
         </w:rPr>
-        <w:t xml:space="preserve">viene descritta la </w:t>
-      </w:r>
-      <w:proofErr w:type="spellStart"/>
-      <w:r>
-        <w:rPr>
-          <w:sz w:val="24"/>
-          <w:szCs w:val="24"/>
-        </w:rPr>
-        <w:t>stretegia</w:t>
-      </w:r>
-      <w:proofErr w:type="spellEnd"/>
+        <w:t>viene descritta la stretegia</w:t>
+      </w:r>
       <w:r>
         <w:rPr>
           <w:i/>
@@ -7575,109 +6767,43 @@
           <w:sz w:val="24"/>
           <w:szCs w:val="24"/>
         </w:rPr>
-        <w:t xml:space="preserve">di </w:t>
-      </w:r>
-      <w:proofErr w:type="spellStart"/>
-      <w:r>
-        <w:rPr>
-          <w:sz w:val="24"/>
-          <w:szCs w:val="24"/>
-        </w:rPr>
-        <w:t>testing</w:t>
-      </w:r>
-      <w:proofErr w:type="spellEnd"/>
-      <w:r>
-        <w:rPr>
-          <w:sz w:val="24"/>
-          <w:szCs w:val="24"/>
-        </w:rPr>
-        <w:t xml:space="preserve"> adottata per RooManager. </w:t>
-      </w:r>
-    </w:p>
-    <w:p>
-      <w:pPr>
-        <w:rPr>
-          <w:sz w:val="24"/>
-          <w:szCs w:val="24"/>
-        </w:rPr>
-      </w:pPr>
-      <w:r>
-        <w:rPr>
-          <w:sz w:val="24"/>
-          <w:szCs w:val="24"/>
-        </w:rPr>
-        <w:t xml:space="preserve">Viene spiegato che verrà svolto </w:t>
-      </w:r>
-      <w:proofErr w:type="spellStart"/>
-      <w:r>
-        <w:rPr>
-          <w:sz w:val="24"/>
-          <w:szCs w:val="24"/>
-        </w:rPr>
-        <w:t>l’</w:t>
-      </w:r>
-      <w:r>
-        <w:rPr>
-          <w:sz w:val="24"/>
-          <w:szCs w:val="24"/>
-        </w:rPr>
-        <w:t>unit</w:t>
-      </w:r>
-      <w:proofErr w:type="spellEnd"/>
-      <w:r>
-        <w:rPr>
-          <w:sz w:val="24"/>
-          <w:szCs w:val="24"/>
-        </w:rPr>
-        <w:t xml:space="preserve"> </w:t>
-      </w:r>
-      <w:proofErr w:type="spellStart"/>
-      <w:r>
-        <w:rPr>
-          <w:sz w:val="24"/>
-          <w:szCs w:val="24"/>
-        </w:rPr>
-        <w:t>testing</w:t>
-      </w:r>
-      <w:proofErr w:type="spellEnd"/>
-      <w:r>
-        <w:rPr>
-          <w:sz w:val="24"/>
-          <w:szCs w:val="24"/>
-        </w:rPr>
-        <w:t xml:space="preserve"> di ogni unità, e verrà successivamente effettuato il </w:t>
-      </w:r>
-      <w:proofErr w:type="spellStart"/>
-      <w:r>
-        <w:rPr>
-          <w:sz w:val="24"/>
-          <w:szCs w:val="24"/>
-        </w:rPr>
-        <w:t>functional</w:t>
-      </w:r>
-      <w:proofErr w:type="spellEnd"/>
-      <w:r>
-        <w:rPr>
-          <w:sz w:val="24"/>
-          <w:szCs w:val="24"/>
-        </w:rPr>
-        <w:t xml:space="preserve"> </w:t>
-      </w:r>
-      <w:proofErr w:type="spellStart"/>
-      <w:r>
-        <w:rPr>
-          <w:sz w:val="24"/>
-          <w:szCs w:val="24"/>
-        </w:rPr>
-        <w:t>testing</w:t>
-      </w:r>
-      <w:proofErr w:type="spellEnd"/>
-      <w:r>
-        <w:rPr>
-          <w:sz w:val="24"/>
-          <w:szCs w:val="24"/>
-        </w:rPr>
-        <w:t xml:space="preserve"> per verificare la corrispondenza tra i casi d’</w:t>
+        <w:t xml:space="preserve">di testing adottata per </w:t>
+      </w:r>
+      <w:r>
+        <w:rPr>
+          <w:sz w:val="24"/>
+          <w:szCs w:val="24"/>
+        </w:rPr>
+        <w:t>RooManageR</w:t>
+      </w:r>
+      <w:r>
+        <w:rPr>
+          <w:sz w:val="24"/>
+          <w:szCs w:val="24"/>
+        </w:rPr>
+        <w:t xml:space="preserve">. </w:t>
+      </w:r>
+    </w:p>
+    <w:p>
+      <w:pPr>
+        <w:rPr>
+          <w:sz w:val="24"/>
+          <w:szCs w:val="24"/>
+        </w:rPr>
+      </w:pPr>
+      <w:r>
+        <w:rPr>
+          <w:sz w:val="24"/>
+          <w:szCs w:val="24"/>
+        </w:rPr>
+        <w:t>Viene spiegato che verrà svolto l’</w:t>
+      </w:r>
+      <w:r>
+        <w:rPr>
+          <w:sz w:val="24"/>
+          <w:szCs w:val="24"/>
+        </w:rPr>
+        <w:t>unit testing di ogni unità, e verrà successivamente effettuato il functional testing per verificare la corrispondenza tra i casi d’</w:t>
       </w:r>
       <w:r>
         <w:rPr>
@@ -7753,38 +6879,50 @@
           <w:sz w:val="24"/>
           <w:szCs w:val="24"/>
         </w:rPr>
-        <w:t xml:space="preserve">è descritto come l’obbiettivo principale nel testare RooManager sia stato il determinare la corrispondenza tra il software e i requisiti funzionali. </w:t>
-      </w:r>
-    </w:p>
-    <w:p>
-      <w:pPr>
-        <w:rPr>
-          <w:sz w:val="24"/>
-          <w:szCs w:val="24"/>
-        </w:rPr>
-      </w:pPr>
-      <w:r>
-        <w:rPr>
-          <w:sz w:val="24"/>
-          <w:szCs w:val="24"/>
-        </w:rPr>
-        <w:t>In oltre, viene specificato che per la costruzione dei test ci si avvarrà esclusivamente della specifica dei requisiti, ignorando come è stato realizzato il sistema al suo interno (</w:t>
-      </w:r>
-      <w:proofErr w:type="spellStart"/>
-      <w:r>
-        <w:rPr>
-          <w:sz w:val="24"/>
-          <w:szCs w:val="24"/>
-        </w:rPr>
-        <w:t>black-blox</w:t>
-      </w:r>
-      <w:proofErr w:type="spellEnd"/>
-      <w:r>
-        <w:rPr>
-          <w:sz w:val="24"/>
-          <w:szCs w:val="24"/>
-        </w:rPr>
-        <w:t>).</w:t>
+        <w:t xml:space="preserve">è descritto come l’obbiettivo principale nel testare </w:t>
+      </w:r>
+      <w:r>
+        <w:rPr>
+          <w:sz w:val="24"/>
+          <w:szCs w:val="24"/>
+        </w:rPr>
+        <w:t>RooManageR</w:t>
+      </w:r>
+      <w:r>
+        <w:rPr>
+          <w:sz w:val="24"/>
+          <w:szCs w:val="24"/>
+        </w:rPr>
+        <w:t xml:space="preserve"> sia stato il determinare la corrispondenza tra il software e i requisiti funzionali. </w:t>
+      </w:r>
+    </w:p>
+    <w:p>
+      <w:pPr>
+        <w:rPr>
+          <w:sz w:val="24"/>
+          <w:szCs w:val="24"/>
+        </w:rPr>
+      </w:pPr>
+      <w:r>
+        <w:rPr>
+          <w:sz w:val="24"/>
+          <w:szCs w:val="24"/>
+        </w:rPr>
+        <w:t xml:space="preserve">In oltre, viene specificato che per la costruzione dei test ci si avvarrà esclusivamente della specifica dei requisiti, ignorando come è stato realizzato il </w:t>
+      </w:r>
+      <w:r>
+        <w:rPr>
+          <w:sz w:val="24"/>
+          <w:szCs w:val="24"/>
+        </w:rPr>
+        <w:t>sistema al suo interno (black-b</w:t>
+      </w:r>
+      <w:r>
+        <w:rPr>
+          <w:sz w:val="24"/>
+          <w:szCs w:val="24"/>
+        </w:rPr>
+        <w:t>ox).</w:t>
       </w:r>
     </w:p>
     <w:p>
@@ -7808,17 +6946,8 @@
           <w:sz w:val="24"/>
           <w:szCs w:val="24"/>
         </w:rPr>
-        <w:t xml:space="preserve">Unit </w:t>
-      </w:r>
-      <w:proofErr w:type="spellStart"/>
-      <w:r>
-        <w:rPr>
-          <w:sz w:val="24"/>
-          <w:szCs w:val="24"/>
-        </w:rPr>
-        <w:t>Testing</w:t>
-      </w:r>
-      <w:proofErr w:type="spellEnd"/>
+        <w:t>Unit Testing</w:t>
+      </w:r>
     </w:p>
     <w:p>
       <w:pPr>
@@ -7848,345 +6977,173 @@
           <w:sz w:val="24"/>
           <w:szCs w:val="24"/>
         </w:rPr>
-        <w:t xml:space="preserve">Unit </w:t>
-      </w:r>
-      <w:proofErr w:type="spellStart"/>
+        <w:t xml:space="preserve">Unit Testing </w:t>
+      </w:r>
+      <w:r>
+        <w:rPr>
+          <w:sz w:val="24"/>
+          <w:szCs w:val="24"/>
+        </w:rPr>
+        <w:t>viene spiegato che sarà effettuato il testing per ogni entity object individuato nel sistema.</w:t>
+      </w:r>
+    </w:p>
+    <w:p>
+      <w:pPr>
+        <w:rPr>
+          <w:sz w:val="24"/>
+          <w:szCs w:val="24"/>
+        </w:rPr>
+      </w:pPr>
+    </w:p>
+    <w:p>
+      <w:pPr>
+        <w:pStyle w:val="Titolo4"/>
+        <w:rPr>
+          <w:sz w:val="24"/>
+          <w:szCs w:val="24"/>
+        </w:rPr>
+      </w:pPr>
+      <w:r>
+        <w:rPr>
+          <w:sz w:val="24"/>
+          <w:szCs w:val="24"/>
+        </w:rPr>
+        <w:t>Integration Testing</w:t>
+      </w:r>
+    </w:p>
+    <w:p>
+      <w:pPr>
+        <w:rPr>
+          <w:sz w:val="24"/>
+          <w:szCs w:val="24"/>
+        </w:rPr>
+      </w:pPr>
+    </w:p>
+    <w:p>
+      <w:pPr>
+        <w:rPr>
+          <w:sz w:val="24"/>
+          <w:szCs w:val="24"/>
+        </w:rPr>
+      </w:pPr>
+      <w:r>
+        <w:rPr>
+          <w:sz w:val="24"/>
+          <w:szCs w:val="24"/>
+        </w:rPr>
+        <w:t xml:space="preserve">Nella sezione </w:t>
+      </w:r>
       <w:r>
         <w:rPr>
           <w:i/>
           <w:sz w:val="24"/>
           <w:szCs w:val="24"/>
         </w:rPr>
-        <w:t>Testing</w:t>
-      </w:r>
-      <w:proofErr w:type="spellEnd"/>
+        <w:t xml:space="preserve">Integration Testing </w:t>
+      </w:r>
+      <w:r>
+        <w:rPr>
+          <w:sz w:val="24"/>
+          <w:szCs w:val="24"/>
+        </w:rPr>
+        <w:t>viene descritto come sarà eseguito l’integration testing</w:t>
+      </w:r>
+      <w:r>
+        <w:rPr>
+          <w:sz w:val="24"/>
+          <w:szCs w:val="24"/>
+        </w:rPr>
+        <w:t>.</w:t>
+      </w:r>
+    </w:p>
+    <w:p>
+      <w:pPr>
+        <w:rPr>
+          <w:sz w:val="24"/>
+          <w:szCs w:val="24"/>
+        </w:rPr>
+      </w:pPr>
+    </w:p>
+    <w:p>
+      <w:pPr>
+        <w:pStyle w:val="Titolo4"/>
+        <w:rPr>
+          <w:sz w:val="24"/>
+          <w:szCs w:val="24"/>
+        </w:rPr>
+      </w:pPr>
+      <w:r>
+        <w:rPr>
+          <w:sz w:val="24"/>
+          <w:szCs w:val="24"/>
+        </w:rPr>
+        <w:t>System Testing</w:t>
+      </w:r>
+    </w:p>
+    <w:p>
+      <w:pPr>
+        <w:rPr>
+          <w:sz w:val="24"/>
+          <w:szCs w:val="24"/>
+        </w:rPr>
+      </w:pPr>
+    </w:p>
+    <w:p>
+      <w:pPr>
+        <w:rPr>
+          <w:sz w:val="24"/>
+          <w:szCs w:val="24"/>
+        </w:rPr>
+      </w:pPr>
+      <w:r>
+        <w:rPr>
+          <w:sz w:val="24"/>
+          <w:szCs w:val="24"/>
+        </w:rPr>
+        <w:t xml:space="preserve">Nella sezione </w:t>
+      </w:r>
       <w:r>
         <w:rPr>
           <w:i/>
           <w:sz w:val="24"/>
           <w:szCs w:val="24"/>
         </w:rPr>
-        <w:t xml:space="preserve"> </w:t>
-      </w:r>
-      <w:r>
-        <w:rPr>
-          <w:sz w:val="24"/>
-          <w:szCs w:val="24"/>
-        </w:rPr>
-        <w:t xml:space="preserve">viene spiegato che sarà effettuato il </w:t>
-      </w:r>
-      <w:proofErr w:type="spellStart"/>
-      <w:r>
-        <w:rPr>
-          <w:sz w:val="24"/>
-          <w:szCs w:val="24"/>
-        </w:rPr>
-        <w:t>testing</w:t>
-      </w:r>
-      <w:proofErr w:type="spellEnd"/>
-      <w:r>
-        <w:rPr>
-          <w:sz w:val="24"/>
-          <w:szCs w:val="24"/>
-        </w:rPr>
-        <w:t xml:space="preserve"> per ogni </w:t>
-      </w:r>
-      <w:proofErr w:type="spellStart"/>
-      <w:r>
-        <w:rPr>
-          <w:sz w:val="24"/>
-          <w:szCs w:val="24"/>
-        </w:rPr>
-        <w:t>entity</w:t>
-      </w:r>
-      <w:proofErr w:type="spellEnd"/>
-      <w:r>
-        <w:rPr>
-          <w:sz w:val="24"/>
-          <w:szCs w:val="24"/>
-        </w:rPr>
-        <w:t xml:space="preserve"> </w:t>
-      </w:r>
-      <w:proofErr w:type="spellStart"/>
-      <w:r>
-        <w:rPr>
-          <w:sz w:val="24"/>
-          <w:szCs w:val="24"/>
-        </w:rPr>
-        <w:t>object</w:t>
-      </w:r>
-      <w:proofErr w:type="spellEnd"/>
-      <w:r>
-        <w:rPr>
-          <w:sz w:val="24"/>
-          <w:szCs w:val="24"/>
-        </w:rPr>
-        <w:t xml:space="preserve"> individuato nel sistema.</w:t>
-      </w:r>
-    </w:p>
-    <w:p>
-      <w:pPr>
-        <w:rPr>
-          <w:sz w:val="24"/>
-          <w:szCs w:val="24"/>
-        </w:rPr>
-      </w:pPr>
-    </w:p>
-    <w:p>
-      <w:pPr>
-        <w:pStyle w:val="Titolo4"/>
-        <w:rPr>
-          <w:sz w:val="24"/>
-          <w:szCs w:val="24"/>
-        </w:rPr>
-      </w:pPr>
-      <w:r>
-        <w:rPr>
-          <w:sz w:val="24"/>
-          <w:szCs w:val="24"/>
-        </w:rPr>
-        <w:t xml:space="preserve">Integration </w:t>
-      </w:r>
-      <w:proofErr w:type="spellStart"/>
-      <w:r>
-        <w:rPr>
-          <w:sz w:val="24"/>
-          <w:szCs w:val="24"/>
-        </w:rPr>
-        <w:t>Testing</w:t>
-      </w:r>
-      <w:proofErr w:type="spellEnd"/>
-    </w:p>
-    <w:p>
-      <w:pPr>
-        <w:rPr>
-          <w:sz w:val="24"/>
-          <w:szCs w:val="24"/>
-        </w:rPr>
-      </w:pPr>
-    </w:p>
-    <w:p>
-      <w:pPr>
-        <w:rPr>
-          <w:sz w:val="24"/>
-          <w:szCs w:val="24"/>
-        </w:rPr>
-      </w:pPr>
-      <w:r>
-        <w:rPr>
-          <w:sz w:val="24"/>
-          <w:szCs w:val="24"/>
-        </w:rPr>
-        <w:t xml:space="preserve">Nella sezione </w:t>
-      </w:r>
-      <w:r>
-        <w:rPr>
-          <w:i/>
-          <w:sz w:val="24"/>
-          <w:szCs w:val="24"/>
-        </w:rPr>
-        <w:t xml:space="preserve">Integration </w:t>
-      </w:r>
-      <w:proofErr w:type="spellStart"/>
-      <w:r>
-        <w:rPr>
-          <w:i/>
-          <w:sz w:val="24"/>
-          <w:szCs w:val="24"/>
-        </w:rPr>
-        <w:t>Testing</w:t>
-      </w:r>
-      <w:proofErr w:type="spellEnd"/>
-      <w:r>
-        <w:rPr>
-          <w:i/>
-          <w:sz w:val="24"/>
-          <w:szCs w:val="24"/>
-        </w:rPr>
-        <w:t xml:space="preserve"> </w:t>
-      </w:r>
-      <w:r>
-        <w:rPr>
-          <w:sz w:val="24"/>
-          <w:szCs w:val="24"/>
-        </w:rPr>
-        <w:t xml:space="preserve">viene descritto come sarà eseguito </w:t>
-      </w:r>
-      <w:proofErr w:type="spellStart"/>
-      <w:r>
-        <w:rPr>
-          <w:sz w:val="24"/>
-          <w:szCs w:val="24"/>
-        </w:rPr>
-        <w:t>l’integration</w:t>
-      </w:r>
-      <w:proofErr w:type="spellEnd"/>
-      <w:r>
-        <w:rPr>
-          <w:sz w:val="24"/>
-          <w:szCs w:val="24"/>
-        </w:rPr>
-        <w:t xml:space="preserve"> </w:t>
-      </w:r>
-      <w:proofErr w:type="spellStart"/>
-      <w:r>
-        <w:rPr>
-          <w:sz w:val="24"/>
-          <w:szCs w:val="24"/>
-        </w:rPr>
-        <w:t>testing</w:t>
-      </w:r>
-      <w:proofErr w:type="spellEnd"/>
-    </w:p>
-    <w:p>
-      <w:pPr>
-        <w:rPr>
-          <w:sz w:val="24"/>
-          <w:szCs w:val="24"/>
-        </w:rPr>
-      </w:pPr>
-    </w:p>
-    <w:p>
-      <w:pPr>
-        <w:pStyle w:val="Titolo4"/>
-        <w:rPr>
-          <w:sz w:val="24"/>
-          <w:szCs w:val="24"/>
-        </w:rPr>
-      </w:pPr>
-      <w:r>
-        <w:rPr>
-          <w:sz w:val="24"/>
-          <w:szCs w:val="24"/>
-        </w:rPr>
-        <w:t xml:space="preserve">System </w:t>
-      </w:r>
-      <w:proofErr w:type="spellStart"/>
-      <w:r>
-        <w:rPr>
-          <w:sz w:val="24"/>
-          <w:szCs w:val="24"/>
-        </w:rPr>
-        <w:t>Testing</w:t>
-      </w:r>
-      <w:proofErr w:type="spellEnd"/>
-    </w:p>
-    <w:p>
-      <w:pPr>
-        <w:rPr>
-          <w:sz w:val="24"/>
-          <w:szCs w:val="24"/>
-        </w:rPr>
-      </w:pPr>
-    </w:p>
-    <w:p>
-      <w:pPr>
-        <w:rPr>
-          <w:sz w:val="24"/>
-          <w:szCs w:val="24"/>
-        </w:rPr>
-      </w:pPr>
-      <w:r>
-        <w:rPr>
-          <w:sz w:val="24"/>
-          <w:szCs w:val="24"/>
-        </w:rPr>
-        <w:t xml:space="preserve">Nella sezione </w:t>
-      </w:r>
-      <w:r>
-        <w:rPr>
-          <w:i/>
-          <w:sz w:val="24"/>
-          <w:szCs w:val="24"/>
-        </w:rPr>
-        <w:t xml:space="preserve">System </w:t>
-      </w:r>
-      <w:proofErr w:type="spellStart"/>
-      <w:r>
-        <w:rPr>
-          <w:i/>
-          <w:sz w:val="24"/>
-          <w:szCs w:val="24"/>
-        </w:rPr>
-        <w:t>Testing</w:t>
-      </w:r>
-      <w:proofErr w:type="spellEnd"/>
-      <w:r>
-        <w:rPr>
-          <w:i/>
-          <w:sz w:val="24"/>
-          <w:szCs w:val="24"/>
-        </w:rPr>
-        <w:t xml:space="preserve"> </w:t>
-      </w:r>
-      <w:r>
-        <w:rPr>
-          <w:sz w:val="24"/>
-          <w:szCs w:val="24"/>
-        </w:rPr>
-        <w:t xml:space="preserve">viene descritto come verrà eseguito il </w:t>
-      </w:r>
-      <w:proofErr w:type="spellStart"/>
-      <w:r>
-        <w:rPr>
-          <w:sz w:val="24"/>
-          <w:szCs w:val="24"/>
-        </w:rPr>
-        <w:t>system</w:t>
-      </w:r>
-      <w:proofErr w:type="spellEnd"/>
-      <w:r>
-        <w:rPr>
-          <w:sz w:val="24"/>
-          <w:szCs w:val="24"/>
-        </w:rPr>
-        <w:t xml:space="preserve"> </w:t>
-      </w:r>
-      <w:proofErr w:type="spellStart"/>
-      <w:r>
-        <w:rPr>
-          <w:sz w:val="24"/>
-          <w:szCs w:val="24"/>
-        </w:rPr>
-        <w:t>tes</w:t>
-      </w:r>
-      <w:r>
-        <w:rPr>
-          <w:sz w:val="24"/>
-          <w:szCs w:val="24"/>
-        </w:rPr>
-        <w:t>ting</w:t>
-      </w:r>
-      <w:proofErr w:type="spellEnd"/>
-      <w:r>
-        <w:rPr>
-          <w:sz w:val="24"/>
-          <w:szCs w:val="24"/>
-        </w:rPr>
-        <w:t>. In RooManager, è stato es</w:t>
-      </w:r>
-      <w:r>
-        <w:rPr>
-          <w:sz w:val="24"/>
-          <w:szCs w:val="24"/>
-        </w:rPr>
-        <w:t xml:space="preserve">eguito esclusivamente il </w:t>
-      </w:r>
-      <w:proofErr w:type="spellStart"/>
-      <w:r>
-        <w:rPr>
-          <w:sz w:val="24"/>
-          <w:szCs w:val="24"/>
-        </w:rPr>
-        <w:t>testing</w:t>
-      </w:r>
-      <w:proofErr w:type="spellEnd"/>
-      <w:r>
-        <w:rPr>
-          <w:sz w:val="24"/>
-          <w:szCs w:val="24"/>
-        </w:rPr>
-        <w:t xml:space="preserve"> funzionale. </w:t>
+        <w:t xml:space="preserve">System Testing </w:t>
+      </w:r>
+      <w:r>
+        <w:rPr>
+          <w:sz w:val="24"/>
+          <w:szCs w:val="24"/>
+        </w:rPr>
+        <w:t>viene descritto come verrà eseguito il system tes</w:t>
+      </w:r>
+      <w:r>
+        <w:rPr>
+          <w:sz w:val="24"/>
+          <w:szCs w:val="24"/>
+        </w:rPr>
+        <w:t xml:space="preserve">ting. In </w:t>
+      </w:r>
+      <w:r>
+        <w:rPr>
+          <w:sz w:val="24"/>
+          <w:szCs w:val="24"/>
+        </w:rPr>
+        <w:t>RooManageR</w:t>
+      </w:r>
+      <w:r>
+        <w:rPr>
+          <w:sz w:val="24"/>
+          <w:szCs w:val="24"/>
+        </w:rPr>
+        <w:t>, è stato es</w:t>
+      </w:r>
+      <w:r>
+        <w:rPr>
+          <w:sz w:val="24"/>
+          <w:szCs w:val="24"/>
+        </w:rPr>
+        <w:t xml:space="preserve">eguito esclusivamente il testing funzionale. </w:t>
       </w:r>
     </w:p>
     <w:p>
@@ -8269,23 +7226,7 @@
           <w:sz w:val="24"/>
           <w:szCs w:val="24"/>
         </w:rPr>
-        <w:t xml:space="preserve">viene descritto come ci si comporterà relativamente al </w:t>
-      </w:r>
-      <w:proofErr w:type="spellStart"/>
-      <w:r>
-        <w:rPr>
-          <w:sz w:val="24"/>
-          <w:szCs w:val="24"/>
-        </w:rPr>
-        <w:t>testing</w:t>
-      </w:r>
-      <w:proofErr w:type="spellEnd"/>
-      <w:r>
-        <w:rPr>
-          <w:sz w:val="24"/>
-          <w:szCs w:val="24"/>
-        </w:rPr>
-        <w:t xml:space="preserve"> in caso di individuazione di errori. </w:t>
+        <w:t xml:space="preserve">viene descritto come ci si comporterà relativamente al testing in caso di individuazione di errori. </w:t>
       </w:r>
       <w:r>
         <w:rPr>
@@ -8307,291 +7248,212 @@
           <w:sz w:val="24"/>
           <w:szCs w:val="24"/>
         </w:rPr>
-        <w:t xml:space="preserve"> fallimenti, il processo di </w:t>
-      </w:r>
-      <w:proofErr w:type="spellStart"/>
-      <w:r>
-        <w:rPr>
-          <w:sz w:val="24"/>
-          <w:szCs w:val="24"/>
-        </w:rPr>
-        <w:t>testing</w:t>
-      </w:r>
-      <w:proofErr w:type="spellEnd"/>
-      <w:r>
-        <w:rPr>
-          <w:sz w:val="24"/>
-          <w:szCs w:val="24"/>
-        </w:rPr>
-        <w:t xml:space="preserve"> verrà sospeso per tutte le componenti, e durante la fase di sospensione si passerà alla correzione degli errori da parte degli sviluppatori.</w:t>
-      </w:r>
-    </w:p>
-    <w:p>
-      <w:pPr>
-        <w:rPr>
-          <w:sz w:val="24"/>
-          <w:szCs w:val="24"/>
-        </w:rPr>
-      </w:pPr>
-      <w:r>
-        <w:rPr>
-          <w:sz w:val="24"/>
-          <w:szCs w:val="24"/>
-        </w:rPr>
-        <w:t xml:space="preserve">Il ripristino del </w:t>
-      </w:r>
-      <w:proofErr w:type="spellStart"/>
-      <w:r>
-        <w:rPr>
-          <w:sz w:val="24"/>
-          <w:szCs w:val="24"/>
-        </w:rPr>
-        <w:t>testing</w:t>
-      </w:r>
-      <w:proofErr w:type="spellEnd"/>
-      <w:r>
-        <w:rPr>
-          <w:sz w:val="24"/>
-          <w:szCs w:val="24"/>
-        </w:rPr>
-        <w:t xml:space="preserve"> di un gruppo di componenti del software sarà avviato quando gli errori riscontrati saranno corretti.</w:t>
-      </w:r>
-    </w:p>
-    <w:p>
-      <w:pPr>
-        <w:rPr>
-          <w:sz w:val="24"/>
-          <w:szCs w:val="24"/>
-        </w:rPr>
-      </w:pPr>
-      <w:r>
-        <w:rPr>
-          <w:sz w:val="24"/>
-          <w:szCs w:val="24"/>
-        </w:rPr>
-        <w:t xml:space="preserve">In oltre, ad ogni ripristino del </w:t>
-      </w:r>
-      <w:proofErr w:type="spellStart"/>
-      <w:r>
-        <w:rPr>
-          <w:sz w:val="24"/>
-          <w:szCs w:val="24"/>
-        </w:rPr>
-        <w:t>testing</w:t>
-      </w:r>
-      <w:proofErr w:type="spellEnd"/>
-      <w:r>
-        <w:rPr>
-          <w:sz w:val="24"/>
-          <w:szCs w:val="24"/>
-        </w:rPr>
-        <w:t xml:space="preserve"> saranno effettuati nuovi test su ciò che è stato corretto, secondo la tecnica del </w:t>
-      </w:r>
-      <w:proofErr w:type="spellStart"/>
+        <w:t xml:space="preserve"> fallimenti, il processo di testing verrà sospeso per tutte le componenti, e durante la fase di sospensione si passerà alla correzione degli errori da parte degli sviluppatori.</w:t>
+      </w:r>
+    </w:p>
+    <w:p>
+      <w:pPr>
+        <w:rPr>
+          <w:sz w:val="24"/>
+          <w:szCs w:val="24"/>
+        </w:rPr>
+      </w:pPr>
+      <w:r>
+        <w:rPr>
+          <w:sz w:val="24"/>
+          <w:szCs w:val="24"/>
+        </w:rPr>
+        <w:t xml:space="preserve">Il ripristino del testing di un gruppo di componenti del software sarà avviato quando gli errori riscontrati saranno </w:t>
+      </w:r>
+      <w:r>
+        <w:rPr>
+          <w:sz w:val="24"/>
+          <w:szCs w:val="24"/>
+        </w:rPr>
+        <w:t xml:space="preserve">stati </w:t>
+      </w:r>
+      <w:r>
+        <w:rPr>
+          <w:sz w:val="24"/>
+          <w:szCs w:val="24"/>
+        </w:rPr>
+        <w:t>corretti.</w:t>
+      </w:r>
+    </w:p>
+    <w:p>
+      <w:pPr>
+        <w:rPr>
+          <w:sz w:val="24"/>
+          <w:szCs w:val="24"/>
+        </w:rPr>
+      </w:pPr>
+      <w:r>
+        <w:rPr>
+          <w:sz w:val="24"/>
+          <w:szCs w:val="24"/>
+        </w:rPr>
+        <w:t xml:space="preserve">In oltre, ad ogni ripristino del testing saranno effettuati nuovi test su ciò che è stato corretto, secondo la tecnica del </w:t>
+      </w:r>
       <w:r>
         <w:rPr>
           <w:i/>
           <w:sz w:val="24"/>
           <w:szCs w:val="24"/>
         </w:rPr>
-        <w:t>regression</w:t>
-      </w:r>
-      <w:proofErr w:type="spellEnd"/>
+        <w:t>regression testing</w:t>
+      </w:r>
+      <w:r>
+        <w:rPr>
+          <w:sz w:val="24"/>
+          <w:szCs w:val="24"/>
+        </w:rPr>
+        <w:t>, per verificare se le correzioni ha</w:t>
+      </w:r>
+      <w:r>
+        <w:rPr>
+          <w:sz w:val="24"/>
+          <w:szCs w:val="24"/>
+        </w:rPr>
+        <w:t>nno introdotto nuovi errori e per accertare in</w:t>
+      </w:r>
+      <w:r>
+        <w:rPr>
+          <w:sz w:val="24"/>
+          <w:szCs w:val="24"/>
+        </w:rPr>
+        <w:t xml:space="preserve"> generale la correttezza dell’intero gruppo di componenti. </w:t>
+      </w:r>
+    </w:p>
+    <w:p>
+      <w:pPr>
+        <w:rPr>
+          <w:sz w:val="24"/>
+          <w:szCs w:val="24"/>
+        </w:rPr>
+      </w:pPr>
+    </w:p>
+    <w:p>
+      <w:pPr>
+        <w:pStyle w:val="Titolo4"/>
+        <w:rPr>
+          <w:sz w:val="24"/>
+          <w:szCs w:val="24"/>
+        </w:rPr>
+      </w:pPr>
+      <w:r>
+        <w:rPr>
+          <w:sz w:val="24"/>
+          <w:szCs w:val="24"/>
+        </w:rPr>
+        <w:t>Materiale per il testing</w:t>
+      </w:r>
+    </w:p>
+    <w:p>
+      <w:pPr>
+        <w:rPr>
+          <w:sz w:val="24"/>
+          <w:szCs w:val="24"/>
+        </w:rPr>
+      </w:pPr>
+    </w:p>
+    <w:p>
+      <w:pPr>
+        <w:rPr>
+          <w:sz w:val="24"/>
+          <w:szCs w:val="24"/>
+        </w:rPr>
+      </w:pPr>
+      <w:r>
+        <w:rPr>
+          <w:sz w:val="24"/>
+          <w:szCs w:val="24"/>
+        </w:rPr>
+        <w:t xml:space="preserve">Nella sezione </w:t>
+      </w:r>
       <w:r>
         <w:rPr>
           <w:i/>
           <w:sz w:val="24"/>
           <w:szCs w:val="24"/>
         </w:rPr>
-        <w:t xml:space="preserve"> </w:t>
-      </w:r>
-      <w:proofErr w:type="spellStart"/>
+        <w:t xml:space="preserve">materiale per il testing </w:t>
+      </w:r>
+      <w:r>
+        <w:rPr>
+          <w:sz w:val="24"/>
+          <w:szCs w:val="24"/>
+        </w:rPr>
+        <w:t xml:space="preserve">vengono elencate le risorse hardware e software impiegate nella fase di testing di </w:t>
+      </w:r>
+      <w:r>
+        <w:rPr>
+          <w:sz w:val="24"/>
+          <w:szCs w:val="24"/>
+        </w:rPr>
+        <w:t>RooManageR</w:t>
+      </w:r>
+      <w:r>
+        <w:rPr>
+          <w:sz w:val="24"/>
+          <w:szCs w:val="24"/>
+        </w:rPr>
+        <w:t xml:space="preserve">. </w:t>
+      </w:r>
+    </w:p>
+    <w:p>
+      <w:pPr>
+        <w:rPr>
+          <w:sz w:val="24"/>
+          <w:szCs w:val="24"/>
+        </w:rPr>
+      </w:pPr>
+    </w:p>
+    <w:p>
+      <w:pPr>
+        <w:pStyle w:val="Titolo4"/>
+        <w:rPr>
+          <w:sz w:val="24"/>
+          <w:szCs w:val="24"/>
+        </w:rPr>
+      </w:pPr>
+      <w:r>
+        <w:rPr>
+          <w:sz w:val="24"/>
+          <w:szCs w:val="24"/>
+        </w:rPr>
+        <w:t>Test Cases</w:t>
+      </w:r>
+    </w:p>
+    <w:p>
+      <w:pPr>
+        <w:rPr>
+          <w:sz w:val="24"/>
+          <w:szCs w:val="24"/>
+        </w:rPr>
+      </w:pPr>
+    </w:p>
+    <w:p>
+      <w:pPr>
+        <w:rPr>
+          <w:sz w:val="24"/>
+          <w:szCs w:val="24"/>
+        </w:rPr>
+      </w:pPr>
+      <w:r>
+        <w:rPr>
+          <w:sz w:val="24"/>
+          <w:szCs w:val="24"/>
+        </w:rPr>
+        <w:t xml:space="preserve">Nella sezione </w:t>
+      </w:r>
       <w:r>
         <w:rPr>
           <w:i/>
           <w:sz w:val="24"/>
           <w:szCs w:val="24"/>
         </w:rPr>
-        <w:t>testing</w:t>
-      </w:r>
-      <w:proofErr w:type="spellEnd"/>
-      <w:r>
-        <w:rPr>
-          <w:sz w:val="24"/>
-          <w:szCs w:val="24"/>
-        </w:rPr>
-        <w:t xml:space="preserve">, per verificare se le correzioni hanno introdotto nuovi errori e in generale la correttezza dell’intero gruppo di componenti. </w:t>
-      </w:r>
-    </w:p>
-    <w:p>
-      <w:pPr>
-        <w:rPr>
-          <w:sz w:val="24"/>
-          <w:szCs w:val="24"/>
-        </w:rPr>
-      </w:pPr>
-    </w:p>
-    <w:p>
-      <w:pPr>
-        <w:pStyle w:val="Titolo4"/>
-        <w:rPr>
-          <w:sz w:val="24"/>
-          <w:szCs w:val="24"/>
-        </w:rPr>
-      </w:pPr>
-      <w:r>
-        <w:rPr>
-          <w:sz w:val="24"/>
-          <w:szCs w:val="24"/>
-        </w:rPr>
-        <w:t xml:space="preserve">Materiale per il </w:t>
-      </w:r>
-      <w:proofErr w:type="spellStart"/>
-      <w:r>
-        <w:rPr>
-          <w:sz w:val="24"/>
-          <w:szCs w:val="24"/>
-        </w:rPr>
-        <w:t>testing</w:t>
-      </w:r>
-      <w:proofErr w:type="spellEnd"/>
-    </w:p>
-    <w:p>
-      <w:pPr>
-        <w:rPr>
-          <w:sz w:val="24"/>
-          <w:szCs w:val="24"/>
-        </w:rPr>
-      </w:pPr>
-    </w:p>
-    <w:p>
-      <w:pPr>
-        <w:rPr>
-          <w:sz w:val="24"/>
-          <w:szCs w:val="24"/>
-        </w:rPr>
-      </w:pPr>
-      <w:r>
-        <w:rPr>
-          <w:sz w:val="24"/>
-          <w:szCs w:val="24"/>
-        </w:rPr>
-        <w:t xml:space="preserve">Nella sezione </w:t>
-      </w:r>
-      <w:r>
-        <w:rPr>
-          <w:i/>
-          <w:sz w:val="24"/>
-          <w:szCs w:val="24"/>
-        </w:rPr>
-        <w:t xml:space="preserve">materiale per il </w:t>
-      </w:r>
-      <w:proofErr w:type="spellStart"/>
-      <w:r>
-        <w:rPr>
-          <w:i/>
-          <w:sz w:val="24"/>
-          <w:szCs w:val="24"/>
-        </w:rPr>
-        <w:t>testing</w:t>
-      </w:r>
-      <w:proofErr w:type="spellEnd"/>
-      <w:r>
-        <w:rPr>
-          <w:i/>
-          <w:sz w:val="24"/>
-          <w:szCs w:val="24"/>
-        </w:rPr>
-        <w:t xml:space="preserve"> </w:t>
-      </w:r>
-      <w:r>
-        <w:rPr>
-          <w:sz w:val="24"/>
-          <w:szCs w:val="24"/>
-        </w:rPr>
-        <w:t xml:space="preserve">vengono elencate le risorse hardware e software impiegate nella fase di </w:t>
-      </w:r>
-      <w:proofErr w:type="spellStart"/>
-      <w:r>
-        <w:rPr>
-          <w:sz w:val="24"/>
-          <w:szCs w:val="24"/>
-        </w:rPr>
-        <w:t>testing</w:t>
-      </w:r>
-      <w:proofErr w:type="spellEnd"/>
-      <w:r>
-        <w:rPr>
-          <w:sz w:val="24"/>
-          <w:szCs w:val="24"/>
-        </w:rPr>
-        <w:t xml:space="preserve"> di RooManager. </w:t>
-      </w:r>
-    </w:p>
-    <w:p>
-      <w:pPr>
-        <w:rPr>
-          <w:sz w:val="24"/>
-          <w:szCs w:val="24"/>
-        </w:rPr>
-      </w:pPr>
-    </w:p>
-    <w:p>
-      <w:pPr>
-        <w:pStyle w:val="Titolo4"/>
-        <w:rPr>
-          <w:sz w:val="24"/>
-          <w:szCs w:val="24"/>
-        </w:rPr>
-      </w:pPr>
-      <w:r>
-        <w:rPr>
-          <w:sz w:val="24"/>
-          <w:szCs w:val="24"/>
-        </w:rPr>
-        <w:t>Test Cases</w:t>
-      </w:r>
-    </w:p>
-    <w:p>
-      <w:pPr>
-        <w:rPr>
-          <w:sz w:val="24"/>
-          <w:szCs w:val="24"/>
-        </w:rPr>
-      </w:pPr>
-    </w:p>
-    <w:p>
-      <w:pPr>
-        <w:rPr>
-          <w:sz w:val="24"/>
-          <w:szCs w:val="24"/>
-        </w:rPr>
-      </w:pPr>
-      <w:r>
-        <w:rPr>
-          <w:sz w:val="24"/>
-          <w:szCs w:val="24"/>
-        </w:rPr>
-        <w:t xml:space="preserve">Nella sezione </w:t>
-      </w:r>
-      <w:r>
-        <w:rPr>
-          <w:i/>
-          <w:sz w:val="24"/>
-          <w:szCs w:val="24"/>
-        </w:rPr>
-        <w:t xml:space="preserve">test </w:t>
-      </w:r>
-      <w:proofErr w:type="spellStart"/>
-      <w:r>
-        <w:rPr>
-          <w:i/>
-          <w:sz w:val="24"/>
-          <w:szCs w:val="24"/>
-        </w:rPr>
-        <w:t>cases</w:t>
-      </w:r>
-      <w:proofErr w:type="spellEnd"/>
+        <w:t>test cases</w:t>
+      </w:r>
       <w:r>
         <w:rPr>
           <w:sz w:val="24"/>
@@ -8757,21 +7619,12 @@
           <w:szCs w:val="24"/>
         </w:rPr>
       </w:pPr>
-      <w:proofErr w:type="spellStart"/>
-      <w:r>
-        <w:rPr>
-          <w:sz w:val="24"/>
-          <w:szCs w:val="24"/>
-        </w:rPr>
-        <w:t>Testing</w:t>
-      </w:r>
-      <w:proofErr w:type="spellEnd"/>
-      <w:r>
-        <w:rPr>
-          <w:sz w:val="24"/>
-          <w:szCs w:val="24"/>
-        </w:rPr>
-        <w:t xml:space="preserve"> Schedule</w:t>
+      <w:r>
+        <w:rPr>
+          <w:sz w:val="24"/>
+          <w:szCs w:val="24"/>
+        </w:rPr>
+        <w:t>Testing Schedule</w:t>
       </w:r>
     </w:p>
     <w:p>
@@ -8790,45 +7643,23 @@
         </w:rPr>
         <w:t xml:space="preserve">Nella sezione </w:t>
       </w:r>
-      <w:proofErr w:type="spellStart"/>
       <w:r>
         <w:rPr>
           <w:i/>
           <w:sz w:val="24"/>
           <w:szCs w:val="24"/>
         </w:rPr>
-        <w:t>testing</w:t>
-      </w:r>
-      <w:proofErr w:type="spellEnd"/>
-      <w:r>
-        <w:rPr>
-          <w:i/>
-          <w:sz w:val="24"/>
-          <w:szCs w:val="24"/>
-        </w:rPr>
-        <w:t xml:space="preserve"> schedule </w:t>
-      </w:r>
-      <w:r>
-        <w:rPr>
-          <w:sz w:val="24"/>
-          <w:szCs w:val="24"/>
-        </w:rPr>
-        <w:t xml:space="preserve">si descrive la gestione dei rischi e la durata delle varie fasi del </w:t>
-      </w:r>
-      <w:proofErr w:type="spellStart"/>
-      <w:r>
-        <w:rPr>
-          <w:sz w:val="24"/>
-          <w:szCs w:val="24"/>
-        </w:rPr>
-        <w:t>tes</w:t>
-      </w:r>
-      <w:r>
-        <w:t>ting</w:t>
-      </w:r>
-      <w:proofErr w:type="spellEnd"/>
-      <w:r>
-        <w:t xml:space="preserve">. </w:t>
+        <w:t xml:space="preserve">testing schedule </w:t>
+      </w:r>
+      <w:r>
+        <w:rPr>
+          <w:sz w:val="24"/>
+          <w:szCs w:val="24"/>
+        </w:rPr>
+        <w:t>si descrive la gestione dei rischi e la durata delle varie fasi del tes</w:t>
+      </w:r>
+      <w:r>
+        <w:t xml:space="preserve">ting. </w:t>
       </w:r>
     </w:p>
     <w:p>
@@ -8843,17 +7674,12 @@
       <w:pPr>
         <w:pStyle w:val="Titolo3"/>
       </w:pPr>
-      <w:bookmarkStart w:id="27" w:name="_Toc448398371"/>
+      <w:bookmarkStart w:id="26" w:name="_Toc448398371"/>
       <w:r>
         <w:lastRenderedPageBreak/>
-        <w:t xml:space="preserve">Test Case </w:t>
-      </w:r>
-      <w:proofErr w:type="spellStart"/>
-      <w:r>
-        <w:t>Specification</w:t>
-      </w:r>
-      <w:bookmarkEnd w:id="27"/>
-      <w:proofErr w:type="spellEnd"/>
+        <w:t>Test Case Specification</w:t>
+      </w:r>
+      <w:bookmarkEnd w:id="26"/>
     </w:p>
     <w:p>
       <w:pPr>
@@ -9088,7 +7914,7 @@
           <w:sz w:val="24"/>
           <w:szCs w:val="24"/>
         </w:rPr>
-        <w:t>Requisiti dell’ambiente richiesti</w:t>
+        <w:t xml:space="preserve">Requisiti dell’ambiente </w:t>
       </w:r>
     </w:p>
     <w:p>
@@ -9143,19 +7969,11 @@
       <w:pPr>
         <w:pStyle w:val="Titolo3"/>
       </w:pPr>
-      <w:bookmarkStart w:id="28" w:name="_Toc448398372"/>
-      <w:r>
-        <w:t xml:space="preserve">Test </w:t>
-      </w:r>
-      <w:proofErr w:type="spellStart"/>
-      <w:r>
-        <w:t>Summary</w:t>
-      </w:r>
-      <w:proofErr w:type="spellEnd"/>
-      <w:r>
-        <w:t xml:space="preserve"> Report</w:t>
-      </w:r>
-      <w:bookmarkEnd w:id="28"/>
+      <w:bookmarkStart w:id="27" w:name="_Toc448398372"/>
+      <w:r>
+        <w:t>Test Summary Report</w:t>
+      </w:r>
+      <w:bookmarkEnd w:id="27"/>
       <w:r>
         <w:t xml:space="preserve"> </w:t>
       </w:r>
@@ -9219,33 +8037,22 @@
           <w:sz w:val="24"/>
           <w:szCs w:val="24"/>
         </w:rPr>
-        <w:t xml:space="preserve">descrive quali tipologie di </w:t>
-      </w:r>
-      <w:proofErr w:type="spellStart"/>
-      <w:r>
-        <w:rPr>
-          <w:sz w:val="24"/>
-          <w:szCs w:val="24"/>
-        </w:rPr>
-        <w:t>testing</w:t>
-      </w:r>
-      <w:proofErr w:type="spellEnd"/>
-      <w:r>
-        <w:rPr>
-          <w:sz w:val="24"/>
-          <w:szCs w:val="24"/>
-        </w:rPr>
-        <w:t xml:space="preserve"> sono state eseguite su </w:t>
-      </w:r>
-      <w:proofErr w:type="spellStart"/>
-      <w:r>
-        <w:rPr>
-          <w:sz w:val="24"/>
-          <w:szCs w:val="24"/>
-        </w:rPr>
-        <w:t>roomanager</w:t>
-      </w:r>
-      <w:proofErr w:type="spellEnd"/>
+        <w:t xml:space="preserve">descrive quali tipologie di testing sono state eseguite su </w:t>
+      </w:r>
+      <w:r>
+        <w:rPr>
+          <w:sz w:val="24"/>
+          <w:szCs w:val="24"/>
+        </w:rPr>
+        <w:t>RooManageR</w:t>
+      </w:r>
+      <w:r>
+        <w:rPr>
+          <w:sz w:val="24"/>
+          <w:szCs w:val="24"/>
+        </w:rPr>
+        <w:t>.</w:t>
+      </w:r>
     </w:p>
     <w:p>
       <w:pPr>
@@ -9339,9 +8146,12 @@
       </w:pPr>
     </w:p>
     <w:sectPr>
-      <w:headerReference w:type="default" r:id="rId9"/>
-      <w:footerReference w:type="even" r:id="rId10"/>
-      <w:footerReference w:type="default" r:id="rId11"/>
+      <w:headerReference w:type="even" r:id="rId9"/>
+      <w:headerReference w:type="default" r:id="rId10"/>
+      <w:footerReference w:type="even" r:id="rId11"/>
+      <w:footerReference w:type="default" r:id="rId12"/>
+      <w:headerReference w:type="first" r:id="rId13"/>
+      <w:footerReference w:type="first" r:id="rId14"/>
       <w:pgSz w:w="11906" w:h="16838"/>
       <w:pgMar w:top="1417" w:right="1134" w:bottom="1134" w:left="1134" w:header="708" w:footer="708" w:gutter="0"/>
       <w:cols w:space="708"/>
@@ -9469,6 +8279,16 @@
 </w:ftr>
 </file>
 
+<file path=word/footer3.xml><?xml version="1.0" encoding="utf-8"?>
+<w:ftr xmlns:wpc="http://schemas.microsoft.com/office/word/2010/wordprocessingCanvas" xmlns:mo="http://schemas.microsoft.com/office/mac/office/2008/main" xmlns:mc="http://schemas.openxmlformats.org/markup-compatibility/2006" xmlns:mv="urn:schemas-microsoft-com:mac:vml" xmlns:o="urn:schemas-microsoft-com:office:office" xmlns:r="http://schemas.openxmlformats.org/officeDocument/2006/relationships" xmlns:m="http://schemas.openxmlformats.org/officeDocument/2006/math" xmlns:v="urn:schemas-microsoft-com:vml" xmlns:wp14="http://schemas.microsoft.com/office/word/2010/wordprocessingDrawing" xmlns:wp="http://schemas.openxmlformats.org/drawingml/2006/wordprocessingDrawing" xmlns:w10="urn:schemas-microsoft-com:office:word" xmlns:w="http://schemas.openxmlformats.org/wordprocessingml/2006/main" xmlns:w14="http://schemas.microsoft.com/office/word/2010/wordml" xmlns:w15="http://schemas.microsoft.com/office/word/2012/wordml" xmlns:wpg="http://schemas.microsoft.com/office/word/2010/wordprocessingGroup" xmlns:wpi="http://schemas.microsoft.com/office/word/2010/wordprocessingInk" xmlns:wne="http://schemas.microsoft.com/office/word/2006/wordml" xmlns:wps="http://schemas.microsoft.com/office/word/2010/wordprocessingShape" mc:Ignorable="w14 w15 wp14">
+  <w:p>
+    <w:pPr>
+      <w:pStyle w:val="Pidipagina"/>
+    </w:pPr>
+  </w:p>
+</w:ftr>
+</file>
+
 <file path=word/footnotes.xml><?xml version="1.0" encoding="utf-8"?>
 <w:footnotes xmlns:wpc="http://schemas.microsoft.com/office/word/2010/wordprocessingCanvas" xmlns:mo="http://schemas.microsoft.com/office/mac/office/2008/main" xmlns:mc="http://schemas.openxmlformats.org/markup-compatibility/2006" xmlns:mv="urn:schemas-microsoft-com:mac:vml" xmlns:o="urn:schemas-microsoft-com:office:office" xmlns:r="http://schemas.openxmlformats.org/officeDocument/2006/relationships" xmlns:m="http://schemas.openxmlformats.org/officeDocument/2006/math" xmlns:v="urn:schemas-microsoft-com:vml" xmlns:wp14="http://schemas.microsoft.com/office/word/2010/wordprocessingDrawing" xmlns:wp="http://schemas.openxmlformats.org/drawingml/2006/wordprocessingDrawing" xmlns:w10="urn:schemas-microsoft-com:office:word" xmlns:w="http://schemas.openxmlformats.org/wordprocessingml/2006/main" xmlns:w14="http://schemas.microsoft.com/office/word/2010/wordml" xmlns:w15="http://schemas.microsoft.com/office/word/2012/wordml" xmlns:wpg="http://schemas.microsoft.com/office/word/2010/wordprocessingGroup" xmlns:wpi="http://schemas.microsoft.com/office/word/2010/wordprocessingInk" xmlns:wne="http://schemas.microsoft.com/office/word/2006/wordml" xmlns:wps="http://schemas.microsoft.com/office/word/2010/wordprocessingShape" mc:Ignorable="w14 w15 wp14">
   <w:footnote w:type="separator" w:id="-1">
@@ -9495,6 +8315,16 @@
 </file>
 
 <file path=word/header1.xml><?xml version="1.0" encoding="utf-8"?>
+<w:hdr xmlns:wpc="http://schemas.microsoft.com/office/word/2010/wordprocessingCanvas" xmlns:mo="http://schemas.microsoft.com/office/mac/office/2008/main" xmlns:mc="http://schemas.openxmlformats.org/markup-compatibility/2006" xmlns:mv="urn:schemas-microsoft-com:mac:vml" xmlns:o="urn:schemas-microsoft-com:office:office" xmlns:r="http://schemas.openxmlformats.org/officeDocument/2006/relationships" xmlns:m="http://schemas.openxmlformats.org/officeDocument/2006/math" xmlns:v="urn:schemas-microsoft-com:vml" xmlns:wp14="http://schemas.microsoft.com/office/word/2010/wordprocessingDrawing" xmlns:wp="http://schemas.openxmlformats.org/drawingml/2006/wordprocessingDrawing" xmlns:w10="urn:schemas-microsoft-com:office:word" xmlns:w="http://schemas.openxmlformats.org/wordprocessingml/2006/main" xmlns:w14="http://schemas.microsoft.com/office/word/2010/wordml" xmlns:w15="http://schemas.microsoft.com/office/word/2012/wordml" xmlns:wpg="http://schemas.microsoft.com/office/word/2010/wordprocessingGroup" xmlns:wpi="http://schemas.microsoft.com/office/word/2010/wordprocessingInk" xmlns:wne="http://schemas.microsoft.com/office/word/2006/wordml" xmlns:wps="http://schemas.microsoft.com/office/word/2010/wordprocessingShape" mc:Ignorable="w14 w15 wp14">
+  <w:p>
+    <w:pPr>
+      <w:pStyle w:val="Intestazione"/>
+    </w:pPr>
+  </w:p>
+</w:hdr>
+</file>
+
+<file path=word/header2.xml><?xml version="1.0" encoding="utf-8"?>
 <w:hdr xmlns:wpc="http://schemas.microsoft.com/office/word/2010/wordprocessingCanvas" xmlns:mo="http://schemas.microsoft.com/office/mac/office/2008/main" xmlns:mc="http://schemas.openxmlformats.org/markup-compatibility/2006" xmlns:mv="urn:schemas-microsoft-com:mac:vml" xmlns:o="urn:schemas-microsoft-com:office:office" xmlns:r="http://schemas.openxmlformats.org/officeDocument/2006/relationships" xmlns:m="http://schemas.openxmlformats.org/officeDocument/2006/math" xmlns:v="urn:schemas-microsoft-com:vml" xmlns:wp14="http://schemas.microsoft.com/office/word/2010/wordprocessingDrawing" xmlns:wp="http://schemas.openxmlformats.org/drawingml/2006/wordprocessingDrawing" xmlns:w10="urn:schemas-microsoft-com:office:word" xmlns:w="http://schemas.openxmlformats.org/wordprocessingml/2006/main" xmlns:w14="http://schemas.microsoft.com/office/word/2010/wordml" xmlns:w15="http://schemas.microsoft.com/office/word/2012/wordml" xmlns:wpg="http://schemas.microsoft.com/office/word/2010/wordprocessingGroup" xmlns:wpi="http://schemas.microsoft.com/office/word/2010/wordprocessingInk" xmlns:wne="http://schemas.microsoft.com/office/word/2006/wordml" xmlns:wps="http://schemas.microsoft.com/office/word/2010/wordprocessingShape" mc:Ignorable="w14 w15 wp14">
   <w:tbl>
     <w:tblPr>
@@ -9522,7 +8352,13 @@
             <w:rPr>
               <w:noProof/>
             </w:rPr>
-            <w:t>Progetto: RooManageR</w:t>
+            <w:t xml:space="preserve">Progetto: </w:t>
+          </w:r>
+          <w:r>
+            <w:rPr>
+              <w:noProof/>
+            </w:rPr>
+            <w:t>RooManageR</w:t>
           </w:r>
         </w:p>
       </w:tc>
@@ -9552,8 +8388,10 @@
             <w:rPr>
               <w:noProof/>
             </w:rPr>
-            <w:t>.0</w:t>
+            <w:t>.1</w:t>
           </w:r>
+          <w:bookmarkStart w:id="28" w:name="_GoBack"/>
+          <w:bookmarkEnd w:id="28"/>
         </w:p>
       </w:tc>
     </w:tr>
@@ -9604,6 +8442,16 @@
       </w:tc>
     </w:tr>
   </w:tbl>
+  <w:p>
+    <w:pPr>
+      <w:pStyle w:val="Intestazione"/>
+    </w:pPr>
+  </w:p>
+</w:hdr>
+</file>
+
+<file path=word/header3.xml><?xml version="1.0" encoding="utf-8"?>
+<w:hdr xmlns:wpc="http://schemas.microsoft.com/office/word/2010/wordprocessingCanvas" xmlns:mo="http://schemas.microsoft.com/office/mac/office/2008/main" xmlns:mc="http://schemas.openxmlformats.org/markup-compatibility/2006" xmlns:mv="urn:schemas-microsoft-com:mac:vml" xmlns:o="urn:schemas-microsoft-com:office:office" xmlns:r="http://schemas.openxmlformats.org/officeDocument/2006/relationships" xmlns:m="http://schemas.openxmlformats.org/officeDocument/2006/math" xmlns:v="urn:schemas-microsoft-com:vml" xmlns:wp14="http://schemas.microsoft.com/office/word/2010/wordprocessingDrawing" xmlns:wp="http://schemas.openxmlformats.org/drawingml/2006/wordprocessingDrawing" xmlns:w10="urn:schemas-microsoft-com:office:word" xmlns:w="http://schemas.openxmlformats.org/wordprocessingml/2006/main" xmlns:w14="http://schemas.microsoft.com/office/word/2010/wordml" xmlns:w15="http://schemas.microsoft.com/office/word/2012/wordml" xmlns:wpg="http://schemas.microsoft.com/office/word/2010/wordprocessingGroup" xmlns:wpi="http://schemas.microsoft.com/office/word/2010/wordprocessingInk" xmlns:wne="http://schemas.microsoft.com/office/word/2006/wordml" xmlns:wps="http://schemas.microsoft.com/office/word/2010/wordprocessingShape" mc:Ignorable="w14 w15 wp14">
   <w:p>
     <w:pPr>
       <w:pStyle w:val="Intestazione"/>
@@ -12484,7 +11332,7 @@
 </file>
 
 <file path=customXml/itemProps1.xml><?xml version="1.0" encoding="utf-8"?>
-<ds:datastoreItem xmlns:ds="http://schemas.openxmlformats.org/officeDocument/2006/customXml" ds:itemID="{01C51C6D-7965-E949-ACD9-B717D6D905B5}">
+<ds:datastoreItem xmlns:ds="http://schemas.openxmlformats.org/officeDocument/2006/customXml" ds:itemID="{7E00A8D7-2ABD-A641-AB28-CFF542BE7423}">
   <ds:schemaRefs>
     <ds:schemaRef ds:uri="http://schemas.openxmlformats.org/officeDocument/2006/bibliography"/>
   </ds:schemaRefs>

</xml_diff>